<commit_message>
- updated version title for v0.12
</commit_message>
<xml_diff>
--- a/3nd_sem/SA/kienboeck_stoeckl_lehner_grill_murrent/MedDevMM-DE v0.12.docx
+++ b/3nd_sem/SA/kienboeck_stoeckl_lehner_grill_murrent/MedDevMM-DE v0.12.docx
@@ -121,14 +121,12 @@
         </w:rPr>
         <w:fldChar w:fldCharType="separate"/>
       </w:r>
-      <w:proofErr w:type="spellStart"/>
       <w:r>
         <w:rPr>
           <w:sz w:val="36"/>
         </w:rPr>
         <w:t>MedDevMM</w:t>
       </w:r>
-      <w:proofErr w:type="spellEnd"/>
       <w:r>
         <w:rPr>
           <w:sz w:val="36"/>
@@ -257,14 +255,27 @@
         <w:spacing w:line="240" w:lineRule="atLeast"/>
         <w:jc w:val="center"/>
       </w:pPr>
-      <w:fldSimple w:instr=" AUTHOR  \* MERGEFORMAT ">
-        <w:r>
-          <w:rPr>
-            <w:noProof/>
-          </w:rPr>
-          <w:t>Lehner Roland, Kienböck Daniel, Stöckl Bernhard, Grill Florian, Murrent Mario</w:t>
-        </w:r>
-      </w:fldSimple>
+      <w:r>
+        <w:fldChar w:fldCharType="begin"/>
+      </w:r>
+      <w:r>
+        <w:instrText xml:space="preserve"> AUTHOR  \* MERGEFORMAT </w:instrText>
+      </w:r>
+      <w:r>
+        <w:fldChar w:fldCharType="separate"/>
+      </w:r>
+      <w:r>
+        <w:rPr>
+          <w:noProof/>
+        </w:rPr>
+        <w:t>Lehner Roland, Kienböck Daniel, Stöckl Bernhard, Grill Florian, Murrent Mario</w:t>
+      </w:r>
+      <w:r>
+        <w:rPr>
+          <w:noProof/>
+        </w:rPr>
+        <w:fldChar w:fldCharType="end"/>
+      </w:r>
     </w:p>
     <w:p>
       <w:pPr>
@@ -330,7 +341,6 @@
         </w:rPr>
         <w:t>lease Candidate</w:t>
       </w:r>
-      <w:proofErr w:type="gramStart"/>
       <w:r>
         <w:rPr>
           <w:i/>
@@ -339,7 +349,6 @@
         </w:rPr>
         <w:t>)</w:t>
       </w:r>
-      <w:proofErr w:type="gramEnd"/>
       <w:r>
         <w:rPr>
           <w:i/>
@@ -492,47 +501,7 @@
                 <w:szCs w:val="20"/>
                 <w:lang w:val="en-US"/>
               </w:rPr>
-              <w:t xml:space="preserve"> Dr. Peter </w:t>
-            </w:r>
-            <w:proofErr w:type="spellStart"/>
-            <w:r>
-              <w:rPr>
-                <w:bCs/>
-                <w:sz w:val="20"/>
-                <w:szCs w:val="20"/>
-                <w:lang w:val="en-US"/>
-              </w:rPr>
-              <w:t>Hruschka</w:t>
-            </w:r>
-            <w:proofErr w:type="spellEnd"/>
-            <w:r>
-              <w:rPr>
-                <w:bCs/>
-                <w:sz w:val="20"/>
-                <w:szCs w:val="20"/>
-                <w:lang w:val="en-US"/>
-              </w:rPr>
-              <w:t xml:space="preserve"> &amp; Dr. </w:t>
-            </w:r>
-            <w:proofErr w:type="spellStart"/>
-            <w:r>
-              <w:rPr>
-                <w:bCs/>
-                <w:sz w:val="20"/>
-                <w:szCs w:val="20"/>
-                <w:lang w:val="en-US"/>
-              </w:rPr>
-              <w:t>Gernot</w:t>
-            </w:r>
-            <w:proofErr w:type="spellEnd"/>
-            <w:r>
-              <w:rPr>
-                <w:bCs/>
-                <w:sz w:val="20"/>
-                <w:szCs w:val="20"/>
-                <w:lang w:val="en-US"/>
-              </w:rPr>
-              <w:t xml:space="preserve"> Starke.</w:t>
+              <w:t xml:space="preserve"> Dr. Peter Hruschka &amp; Dr. Gernot Starke.</w:t>
             </w:r>
             <w:r>
               <w:rPr>
@@ -725,7 +694,7 @@
                 </mc:Choice>
                 <mc:Fallback>
                   <w:pict>
-                    <v:rect w14:anchorId="73F17D3E" id="AutoShape 4" o:spid="_x0000_s1026" style="width:74.4pt;height:37.6pt;visibility:visible;mso-wrap-style:square;mso-left-percent:-10001;mso-top-percent:-10001;mso-position-horizontal:absolute;mso-position-horizontal-relative:char;mso-position-vertical:absolute;mso-position-vertical-relative:line;mso-left-percent:-10001;mso-top-percent:-10001;v-text-anchor:top" o:gfxdata="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" filled="f" stroked="f">
+                    <v:rect w14:anchorId="3171E457" id="AutoShape 4" o:spid="_x0000_s1026" style="width:74.4pt;height:37.6pt;visibility:visible;mso-wrap-style:square;mso-left-percent:-10001;mso-top-percent:-10001;mso-position-horizontal:absolute;mso-position-horizontal-relative:char;mso-position-vertical:absolute;mso-position-vertical-relative:line;mso-left-percent:-10001;mso-top-percent:-10001;v-text-anchor:top" o:gfxdata="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" filled="f" stroked="f">
                       <o:lock v:ext="edit" aspectratio="t"/>
                       <w10:anchorlock/>
                     </v:rect>
@@ -929,13 +898,8 @@
               <w:pStyle w:val="Tabelle"/>
             </w:pPr>
             <w:r>
-              <w:t xml:space="preserve">Mario </w:t>
+              <w:t>Mario Murrent</w:t>
             </w:r>
-            <w:proofErr w:type="spellStart"/>
-            <w:r>
-              <w:t>Murrent</w:t>
-            </w:r>
-            <w:proofErr w:type="spellEnd"/>
           </w:p>
         </w:tc>
         <w:tc>
@@ -1051,13 +1015,8 @@
               <w:pStyle w:val="Tabelle"/>
             </w:pPr>
             <w:r>
-              <w:t xml:space="preserve">Daniel </w:t>
+              <w:t>Daniel Kienböck</w:t>
             </w:r>
-            <w:proofErr w:type="spellStart"/>
-            <w:r>
-              <w:t>Kienböck</w:t>
-            </w:r>
-            <w:proofErr w:type="spellEnd"/>
             <w:r>
               <w:br/>
             </w:r>
@@ -1071,11 +1030,9 @@
             <w:pPr>
               <w:pStyle w:val="Tabelle"/>
             </w:pPr>
-            <w:proofErr w:type="spellStart"/>
             <w:r>
               <w:t>Patternentscheidungen</w:t>
             </w:r>
-            <w:proofErr w:type="spellEnd"/>
             <w:r>
               <w:br/>
               <w:t>und Beschreibung</w:t>
@@ -1135,13 +1092,8 @@
               <w:pStyle w:val="Tabelle"/>
             </w:pPr>
             <w:r>
-              <w:t>Bearbeitung F/R , Command-</w:t>
+              <w:t>Bearbeitung F/R , Command-Processor</w:t>
             </w:r>
-            <w:proofErr w:type="spellStart"/>
-            <w:r>
-              <w:t>Processor</w:t>
-            </w:r>
-            <w:proofErr w:type="spellEnd"/>
           </w:p>
         </w:tc>
       </w:tr>
@@ -1184,13 +1136,8 @@
               <w:pStyle w:val="Tabelle"/>
             </w:pPr>
             <w:r>
-              <w:t xml:space="preserve">Mario </w:t>
+              <w:t>Mario Murrent</w:t>
             </w:r>
-            <w:proofErr w:type="spellStart"/>
-            <w:r>
-              <w:t>Murrent</w:t>
-            </w:r>
-            <w:proofErr w:type="spellEnd"/>
           </w:p>
         </w:tc>
         <w:tc>
@@ -1246,13 +1193,8 @@
               <w:pStyle w:val="Tabelle"/>
             </w:pPr>
             <w:r>
-              <w:t xml:space="preserve">Mario </w:t>
+              <w:t>Mario Murrent</w:t>
             </w:r>
-            <w:proofErr w:type="spellStart"/>
-            <w:r>
-              <w:t>Murrent</w:t>
-            </w:r>
-            <w:proofErr w:type="spellEnd"/>
           </w:p>
         </w:tc>
         <w:tc>
@@ -1314,13 +1256,8 @@
               <w:pStyle w:val="Tabelle"/>
             </w:pPr>
             <w:r>
-              <w:t xml:space="preserve">Mario </w:t>
+              <w:t>Mario Murrent</w:t>
             </w:r>
-            <w:proofErr w:type="spellStart"/>
-            <w:r>
-              <w:t>Murrent</w:t>
-            </w:r>
-            <w:proofErr w:type="spellEnd"/>
           </w:p>
         </w:tc>
         <w:tc>
@@ -1376,13 +1313,8 @@
               <w:pStyle w:val="Tabelle"/>
             </w:pPr>
             <w:r>
-              <w:t xml:space="preserve">Daniel </w:t>
+              <w:t>Daniel Kienböck</w:t>
             </w:r>
-            <w:proofErr w:type="spellStart"/>
-            <w:r>
-              <w:t>Kienböck</w:t>
-            </w:r>
-            <w:proofErr w:type="spellEnd"/>
           </w:p>
         </w:tc>
         <w:tc>
@@ -1441,13 +1373,8 @@
               <w:pStyle w:val="Tabelle"/>
             </w:pPr>
             <w:r>
-              <w:t xml:space="preserve">Daniel </w:t>
+              <w:t>Daniel Kienböck</w:t>
             </w:r>
-            <w:proofErr w:type="spellStart"/>
-            <w:r>
-              <w:t>Kienböck</w:t>
-            </w:r>
-            <w:proofErr w:type="spellEnd"/>
           </w:p>
         </w:tc>
         <w:tc>
@@ -1503,13 +1430,8 @@
               <w:pStyle w:val="Tabelle"/>
             </w:pPr>
             <w:r>
-              <w:t xml:space="preserve">Mario </w:t>
+              <w:t>Mario Murrent</w:t>
             </w:r>
-            <w:proofErr w:type="spellStart"/>
-            <w:r>
-              <w:t>Murrent</w:t>
-            </w:r>
-            <w:proofErr w:type="spellEnd"/>
           </w:p>
         </w:tc>
         <w:tc>
@@ -1565,13 +1487,8 @@
               <w:pStyle w:val="Tabelle"/>
             </w:pPr>
             <w:r>
-              <w:t xml:space="preserve">Daniel </w:t>
+              <w:t>Daniel Kienböck</w:t>
             </w:r>
-            <w:proofErr w:type="spellStart"/>
-            <w:r>
-              <w:t>Kienböck</w:t>
-            </w:r>
-            <w:proofErr w:type="spellEnd"/>
           </w:p>
         </w:tc>
         <w:tc>
@@ -1639,6 +1556,11 @@
             <w:pPr>
               <w:pStyle w:val="Tabelle"/>
             </w:pPr>
+            <w:r>
+              <w:t>Konzepte</w:t>
+            </w:r>
+            <w:bookmarkStart w:id="1" w:name="_GoBack"/>
+            <w:bookmarkEnd w:id="1"/>
           </w:p>
         </w:tc>
       </w:tr>
@@ -1798,8 +1720,8 @@
         <w:t>Inhaltsverzeichnis</w:t>
       </w:r>
     </w:p>
-    <w:bookmarkStart w:id="1" w:name="OLE_LINK17"/>
-    <w:bookmarkStart w:id="2" w:name="OLE_LINK18"/>
+    <w:bookmarkStart w:id="2" w:name="OLE_LINK17"/>
+    <w:bookmarkStart w:id="3" w:name="OLE_LINK18"/>
     <w:p>
       <w:pPr>
         <w:pStyle w:val="TOC1"/>
@@ -6389,8 +6311,8 @@
         </w:rPr>
         <w:fldChar w:fldCharType="end"/>
       </w:r>
-      <w:bookmarkEnd w:id="1"/>
       <w:bookmarkEnd w:id="2"/>
+      <w:bookmarkEnd w:id="3"/>
     </w:p>
     <w:p>
       <w:pPr>
@@ -6401,12 +6323,12 @@
           <w:right w:val="single" w:sz="4" w:space="4" w:color="auto"/>
         </w:pBdr>
       </w:pPr>
-      <w:bookmarkStart w:id="3" w:name="OLE_LINK8"/>
+      <w:bookmarkStart w:id="4" w:name="OLE_LINK8"/>
       <w:r>
         <w:t>Anmerkung: In der Microsoft-Word-Variante enthält dieses Template Anleitungen und Ausfüllhinweise als „ausgeblendeten Text“. Durch den Befehl „Formate ein-/ausblenden“ können Sie die Anzeige dieser Texte bestimmen.</w:t>
       </w:r>
     </w:p>
-    <w:bookmarkEnd w:id="3"/>
+    <w:bookmarkEnd w:id="4"/>
     <w:p/>
     <w:p/>
     <w:p>
@@ -6424,19 +6346,19 @@
       <w:pPr>
         <w:pStyle w:val="Heading1"/>
       </w:pPr>
-      <w:bookmarkStart w:id="4" w:name="_Toc161293423"/>
-      <w:bookmarkStart w:id="5" w:name="_Toc188159219"/>
+      <w:bookmarkStart w:id="5" w:name="_Toc161293423"/>
+      <w:bookmarkStart w:id="6" w:name="_Toc188159219"/>
       <w:r>
         <w:t>Einführung und Ziele</w:t>
       </w:r>
-      <w:bookmarkStart w:id="6" w:name="OLE_LINK40"/>
-      <w:bookmarkStart w:id="7" w:name="OLE_LINK41"/>
+      <w:bookmarkStart w:id="7" w:name="OLE_LINK40"/>
+      <w:bookmarkStart w:id="8" w:name="OLE_LINK41"/>
       <w:bookmarkEnd w:id="0"/>
-      <w:bookmarkEnd w:id="4"/>
       <w:bookmarkEnd w:id="5"/>
-    </w:p>
-    <w:bookmarkEnd w:id="6"/>
+      <w:bookmarkEnd w:id="6"/>
+    </w:p>
     <w:bookmarkEnd w:id="7"/>
+    <w:bookmarkEnd w:id="8"/>
     <w:p>
       <w:pPr>
         <w:spacing w:before="56" w:after="113"/>
@@ -6450,15 +6372,15 @@
       <w:pPr>
         <w:pStyle w:val="Heading2"/>
       </w:pPr>
-      <w:bookmarkStart w:id="8" w:name="_Toc22396692"/>
-      <w:bookmarkStart w:id="9" w:name="_Toc161293424"/>
-      <w:bookmarkStart w:id="10" w:name="_Toc188159220"/>
+      <w:bookmarkStart w:id="9" w:name="_Toc22396692"/>
+      <w:bookmarkStart w:id="10" w:name="_Toc161293424"/>
+      <w:bookmarkStart w:id="11" w:name="_Toc188159220"/>
       <w:r>
         <w:t>Aufgabenstellung</w:t>
       </w:r>
-      <w:bookmarkEnd w:id="8"/>
       <w:bookmarkEnd w:id="9"/>
       <w:bookmarkEnd w:id="10"/>
+      <w:bookmarkEnd w:id="11"/>
     </w:p>
     <w:p>
       <w:pPr>
@@ -6468,8 +6390,8 @@
           <w:sz w:val="20"/>
         </w:rPr>
       </w:pPr>
-      <w:bookmarkStart w:id="11" w:name="OLE_LINK42"/>
-      <w:bookmarkStart w:id="12" w:name="OLE_LINK43"/>
+      <w:bookmarkStart w:id="12" w:name="OLE_LINK42"/>
+      <w:bookmarkStart w:id="13" w:name="OLE_LINK43"/>
       <w:r>
         <w:rPr>
           <w:rFonts w:cs="Arial"/>
@@ -6594,21 +6516,21 @@
       <w:pPr>
         <w:pStyle w:val="Heading2"/>
       </w:pPr>
-      <w:bookmarkStart w:id="13" w:name="_Toc22396691"/>
-      <w:bookmarkStart w:id="14" w:name="_Toc161293425"/>
-      <w:bookmarkStart w:id="15" w:name="_Toc188159221"/>
-      <w:bookmarkStart w:id="16" w:name="_Toc22396694"/>
-      <w:bookmarkEnd w:id="11"/>
+      <w:bookmarkStart w:id="14" w:name="_Toc22396691"/>
+      <w:bookmarkStart w:id="15" w:name="_Toc161293425"/>
+      <w:bookmarkStart w:id="16" w:name="_Toc188159221"/>
+      <w:bookmarkStart w:id="17" w:name="_Toc22396694"/>
       <w:bookmarkEnd w:id="12"/>
+      <w:bookmarkEnd w:id="13"/>
       <w:r>
         <w:t>Qualitäts</w:t>
       </w:r>
       <w:r>
         <w:t>ziele</w:t>
       </w:r>
-      <w:bookmarkEnd w:id="13"/>
       <w:bookmarkEnd w:id="14"/>
       <w:bookmarkEnd w:id="15"/>
+      <w:bookmarkEnd w:id="16"/>
     </w:p>
     <w:tbl>
       <w:tblPr>
@@ -6638,7 +6560,6 @@
                 <w:sz w:val="20"/>
               </w:rPr>
             </w:pPr>
-            <w:proofErr w:type="spellStart"/>
             <w:r>
               <w:rPr>
                 <w:rFonts w:cs="Arial"/>
@@ -6646,7 +6567,6 @@
               </w:rPr>
               <w:t>Prio</w:t>
             </w:r>
-            <w:proofErr w:type="spellEnd"/>
           </w:p>
         </w:tc>
         <w:tc>
@@ -7008,9 +6928,9 @@
                 <w:sz w:val="20"/>
               </w:rPr>
             </w:pPr>
-            <w:bookmarkStart w:id="17" w:name="_Toc22396693"/>
-            <w:bookmarkStart w:id="18" w:name="_Toc161293426"/>
-            <w:bookmarkStart w:id="19" w:name="_Toc188159222"/>
+            <w:bookmarkStart w:id="18" w:name="_Toc22396693"/>
+            <w:bookmarkStart w:id="19" w:name="_Toc161293426"/>
+            <w:bookmarkStart w:id="20" w:name="_Toc188159222"/>
             <w:r>
               <w:rPr>
                 <w:sz w:val="20"/>
@@ -7650,9 +7570,9 @@
       <w:r>
         <w:t>Stakeholder</w:t>
       </w:r>
-      <w:bookmarkEnd w:id="17"/>
       <w:bookmarkEnd w:id="18"/>
       <w:bookmarkEnd w:id="19"/>
+      <w:bookmarkEnd w:id="20"/>
     </w:p>
     <w:p/>
     <w:p>
@@ -7668,14 +7588,14 @@
       <w:pPr>
         <w:pStyle w:val="Heading1"/>
       </w:pPr>
-      <w:bookmarkStart w:id="20" w:name="_Toc161293427"/>
-      <w:bookmarkStart w:id="21" w:name="_Toc188159223"/>
+      <w:bookmarkStart w:id="21" w:name="_Toc161293427"/>
+      <w:bookmarkStart w:id="22" w:name="_Toc188159223"/>
       <w:r>
         <w:t>Randbedingungen</w:t>
       </w:r>
-      <w:bookmarkEnd w:id="16"/>
-      <w:bookmarkEnd w:id="20"/>
+      <w:bookmarkEnd w:id="17"/>
       <w:bookmarkEnd w:id="21"/>
+      <w:bookmarkEnd w:id="22"/>
     </w:p>
     <w:p>
       <w:pPr>
@@ -7698,15 +7618,15 @@
       <w:pPr>
         <w:pStyle w:val="Heading2"/>
       </w:pPr>
-      <w:bookmarkStart w:id="22" w:name="_Toc22396695"/>
-      <w:bookmarkStart w:id="23" w:name="_Toc161293428"/>
-      <w:bookmarkStart w:id="24" w:name="_Toc188159224"/>
+      <w:bookmarkStart w:id="23" w:name="_Toc22396695"/>
+      <w:bookmarkStart w:id="24" w:name="_Toc161293428"/>
+      <w:bookmarkStart w:id="25" w:name="_Toc188159224"/>
       <w:r>
         <w:t>Technische Randbedingungen</w:t>
       </w:r>
-      <w:bookmarkEnd w:id="22"/>
       <w:bookmarkEnd w:id="23"/>
       <w:bookmarkEnd w:id="24"/>
+      <w:bookmarkEnd w:id="25"/>
     </w:p>
     <w:tbl>
       <w:tblPr>
@@ -7735,8 +7655,8 @@
                 <w:sz w:val="20"/>
               </w:rPr>
             </w:pPr>
-            <w:bookmarkStart w:id="25" w:name="OLE_LINK60"/>
-            <w:bookmarkStart w:id="26" w:name="OLE_LINK148"/>
+            <w:bookmarkStart w:id="26" w:name="OLE_LINK60"/>
+            <w:bookmarkStart w:id="27" w:name="OLE_LINK148"/>
             <w:r>
               <w:rPr>
                 <w:rFonts w:cs="Arial"/>
@@ -7852,18 +7772,8 @@
                 <w:b w:val="0"/>
                 <w:sz w:val="20"/>
               </w:rPr>
-              <w:t xml:space="preserve"> / </w:t>
+              <w:t xml:space="preserve"> / Javascript</w:t>
             </w:r>
-            <w:proofErr w:type="spellStart"/>
-            <w:r>
-              <w:rPr>
-                <w:rFonts w:cs="Arial"/>
-                <w:b w:val="0"/>
-                <w:sz w:val="20"/>
-              </w:rPr>
-              <w:t>Javascript</w:t>
-            </w:r>
-            <w:proofErr w:type="spellEnd"/>
           </w:p>
         </w:tc>
         <w:tc>
@@ -7884,39 +7794,7 @@
                 <w:rFonts w:cs="Arial"/>
                 <w:sz w:val="20"/>
               </w:rPr>
-              <w:t xml:space="preserve">Die Implementierung soll auf HTML5 / </w:t>
-            </w:r>
-            <w:proofErr w:type="spellStart"/>
-            <w:r>
-              <w:rPr>
-                <w:rFonts w:cs="Arial"/>
-                <w:sz w:val="20"/>
-              </w:rPr>
-              <w:t>Javascript</w:t>
-            </w:r>
-            <w:proofErr w:type="spellEnd"/>
-            <w:r>
-              <w:rPr>
-                <w:rFonts w:cs="Arial"/>
-                <w:sz w:val="20"/>
-              </w:rPr>
-              <w:t xml:space="preserve"> basieren um eine </w:t>
-            </w:r>
-            <w:proofErr w:type="spellStart"/>
-            <w:r>
-              <w:rPr>
-                <w:rFonts w:cs="Arial"/>
-                <w:sz w:val="20"/>
-              </w:rPr>
-              <w:t>plattformunabhängigkeit</w:t>
-            </w:r>
-            <w:proofErr w:type="spellEnd"/>
-            <w:r>
-              <w:rPr>
-                <w:rFonts w:cs="Arial"/>
-                <w:sz w:val="20"/>
-              </w:rPr>
-              <w:t xml:space="preserve"> zu gewährleisten</w:t>
+              <w:t>Die Implementierung soll auf HTML5 / Javascript basieren um eine plattformunabhängigkeit zu gewährleisten</w:t>
             </w:r>
           </w:p>
         </w:tc>
@@ -7935,17 +7813,17 @@
       <w:pPr>
         <w:pStyle w:val="Heading2"/>
       </w:pPr>
-      <w:bookmarkStart w:id="27" w:name="_Toc22396696"/>
-      <w:bookmarkStart w:id="28" w:name="_Toc161293429"/>
-      <w:bookmarkStart w:id="29" w:name="_Toc188159225"/>
-      <w:bookmarkEnd w:id="25"/>
+      <w:bookmarkStart w:id="28" w:name="_Toc22396696"/>
+      <w:bookmarkStart w:id="29" w:name="_Toc161293429"/>
+      <w:bookmarkStart w:id="30" w:name="_Toc188159225"/>
       <w:bookmarkEnd w:id="26"/>
+      <w:bookmarkEnd w:id="27"/>
       <w:r>
         <w:t>Organisatorische Randbedingungen</w:t>
       </w:r>
-      <w:bookmarkEnd w:id="27"/>
       <w:bookmarkEnd w:id="28"/>
       <w:bookmarkEnd w:id="29"/>
+      <w:bookmarkEnd w:id="30"/>
     </w:p>
     <w:p>
       <w:pPr>
@@ -7955,8 +7833,8 @@
           <w:sz w:val="20"/>
         </w:rPr>
       </w:pPr>
-      <w:bookmarkStart w:id="30" w:name="OLE_LINK155"/>
-      <w:bookmarkStart w:id="31" w:name="OLE_LINK156"/>
+      <w:bookmarkStart w:id="31" w:name="OLE_LINK155"/>
+      <w:bookmarkStart w:id="32" w:name="OLE_LINK156"/>
       <w:r>
         <w:rPr>
           <w:rFonts w:cs="Arial"/>
@@ -8158,39 +8036,7 @@
                 <w:rFonts w:cs="Arial"/>
                 <w:sz w:val="20"/>
               </w:rPr>
-              <w:t xml:space="preserve">Der Entwurf erfolgt mit Stift und Papier, ergänzend Visio / </w:t>
-            </w:r>
-            <w:proofErr w:type="spellStart"/>
-            <w:r>
-              <w:rPr>
-                <w:rFonts w:cs="Arial"/>
-                <w:sz w:val="20"/>
-              </w:rPr>
-              <w:t>Pencil</w:t>
-            </w:r>
-            <w:proofErr w:type="spellEnd"/>
-            <w:r>
-              <w:rPr>
-                <w:rFonts w:cs="Arial"/>
-                <w:sz w:val="20"/>
-              </w:rPr>
-              <w:t xml:space="preserve"> oder Enterprise </w:t>
-            </w:r>
-            <w:proofErr w:type="spellStart"/>
-            <w:r>
-              <w:rPr>
-                <w:rFonts w:cs="Arial"/>
-                <w:sz w:val="20"/>
-              </w:rPr>
-              <w:t>Architect</w:t>
-            </w:r>
-            <w:proofErr w:type="spellEnd"/>
-            <w:r>
-              <w:rPr>
-                <w:rFonts w:cs="Arial"/>
-                <w:sz w:val="20"/>
-              </w:rPr>
-              <w:t>.</w:t>
+              <w:t>Der Entwurf erfolgt mit Stift und Papier, ergänzend Visio / Pencil oder Enterprise Architect.</w:t>
             </w:r>
           </w:p>
         </w:tc>
@@ -8399,17 +8245,17 @@
       <w:pPr>
         <w:pStyle w:val="Heading2"/>
       </w:pPr>
-      <w:bookmarkStart w:id="32" w:name="_Toc22396697"/>
-      <w:bookmarkStart w:id="33" w:name="_Toc161293430"/>
-      <w:bookmarkStart w:id="34" w:name="_Toc188159226"/>
-      <w:bookmarkEnd w:id="30"/>
+      <w:bookmarkStart w:id="33" w:name="_Toc22396697"/>
+      <w:bookmarkStart w:id="34" w:name="_Toc161293430"/>
+      <w:bookmarkStart w:id="35" w:name="_Toc188159226"/>
       <w:bookmarkEnd w:id="31"/>
+      <w:bookmarkEnd w:id="32"/>
       <w:r>
         <w:t>Konventionen</w:t>
       </w:r>
-      <w:bookmarkEnd w:id="32"/>
       <w:bookmarkEnd w:id="33"/>
       <w:bookmarkEnd w:id="34"/>
+      <w:bookmarkEnd w:id="35"/>
     </w:p>
     <w:tbl>
       <w:tblPr>
@@ -8571,15 +8417,7 @@
               </w:rPr>
             </w:pPr>
             <w:r>
-              <w:t xml:space="preserve">siehe </w:t>
-            </w:r>
-            <w:proofErr w:type="spellStart"/>
-            <w:r>
-              <w:t>CodingGuidelines</w:t>
-            </w:r>
-            <w:proofErr w:type="spellEnd"/>
-            <w:r>
-              <w:t xml:space="preserve"> JS 1.5.docx</w:t>
+              <w:t>siehe CodingGuidelines JS 1.5.docx</w:t>
             </w:r>
           </w:p>
         </w:tc>
@@ -8716,18 +8554,18 @@
       <w:pPr>
         <w:pStyle w:val="Heading1"/>
       </w:pPr>
-      <w:bookmarkStart w:id="35" w:name="_Toc22396698"/>
-      <w:bookmarkStart w:id="36" w:name="_Toc161293431"/>
-      <w:bookmarkStart w:id="37" w:name="_Toc188159227"/>
+      <w:bookmarkStart w:id="36" w:name="_Toc22396698"/>
+      <w:bookmarkStart w:id="37" w:name="_Toc161293431"/>
+      <w:bookmarkStart w:id="38" w:name="_Toc188159227"/>
       <w:r>
         <w:t>Kontext</w:t>
       </w:r>
-      <w:bookmarkEnd w:id="35"/>
+      <w:bookmarkEnd w:id="36"/>
       <w:r>
         <w:t>abgrenzung</w:t>
       </w:r>
-      <w:bookmarkEnd w:id="36"/>
       <w:bookmarkEnd w:id="37"/>
+      <w:bookmarkEnd w:id="38"/>
     </w:p>
     <w:p>
       <w:pPr>
@@ -8743,15 +8581,15 @@
       <w:pPr>
         <w:pStyle w:val="Heading2"/>
       </w:pPr>
-      <w:bookmarkStart w:id="38" w:name="_Toc22396699"/>
-      <w:bookmarkStart w:id="39" w:name="_Toc161293432"/>
-      <w:bookmarkStart w:id="40" w:name="_Toc188159228"/>
+      <w:bookmarkStart w:id="39" w:name="_Toc22396699"/>
+      <w:bookmarkStart w:id="40" w:name="_Toc161293432"/>
+      <w:bookmarkStart w:id="41" w:name="_Toc188159228"/>
       <w:r>
         <w:t>Fachlicher Kontext</w:t>
       </w:r>
-      <w:bookmarkEnd w:id="38"/>
       <w:bookmarkEnd w:id="39"/>
       <w:bookmarkEnd w:id="40"/>
+      <w:bookmarkEnd w:id="41"/>
     </w:p>
     <w:p>
       <w:r>
@@ -8830,23 +8668,13 @@
           <w:lang w:val="de-AT"/>
         </w:rPr>
       </w:pPr>
-      <w:proofErr w:type="spellStart"/>
       <w:r>
         <w:rPr>
           <w:rFonts w:cs="Arial"/>
           <w:sz w:val="20"/>
           <w:lang w:val="de-AT"/>
         </w:rPr>
-        <w:t>IngoingInterface</w:t>
-      </w:r>
-      <w:proofErr w:type="spellEnd"/>
-      <w:r>
-        <w:rPr>
-          <w:rFonts w:cs="Arial"/>
-          <w:sz w:val="20"/>
-          <w:lang w:val="de-AT"/>
-        </w:rPr>
-        <w:t xml:space="preserve"> repräsentiert die Daten eines Endgerät-Interfaces</w:t>
+        <w:t>IngoingInterface repräsentiert die Daten eines Endgerät-Interfaces</w:t>
       </w:r>
     </w:p>
     <w:p>
@@ -8863,85 +8691,21 @@
           <w:lang w:val="en-US"/>
         </w:rPr>
       </w:pPr>
-      <w:proofErr w:type="spellStart"/>
       <w:r>
         <w:rPr>
           <w:rFonts w:cs="Arial"/>
           <w:sz w:val="20"/>
           <w:lang w:val="en-US"/>
         </w:rPr>
-        <w:t>Daten</w:t>
-      </w:r>
-      <w:proofErr w:type="spellEnd"/>
+        <w:t xml:space="preserve">Daten zu </w:t>
+      </w:r>
       <w:r>
         <w:rPr>
           <w:rFonts w:cs="Arial"/>
           <w:sz w:val="20"/>
           <w:lang w:val="en-US"/>
         </w:rPr>
-        <w:t xml:space="preserve"> </w:t>
-      </w:r>
-      <w:proofErr w:type="spellStart"/>
-      <w:r>
-        <w:rPr>
-          <w:rFonts w:cs="Arial"/>
-          <w:sz w:val="20"/>
-          <w:lang w:val="en-US"/>
-        </w:rPr>
-        <w:t>zu</w:t>
-      </w:r>
-      <w:proofErr w:type="spellEnd"/>
-      <w:r>
-        <w:rPr>
-          <w:rFonts w:cs="Arial"/>
-          <w:sz w:val="20"/>
-          <w:lang w:val="en-US"/>
-        </w:rPr>
-        <w:t xml:space="preserve"> </w:t>
-      </w:r>
-      <w:r>
-        <w:rPr>
-          <w:rFonts w:cs="Arial"/>
-          <w:sz w:val="20"/>
-          <w:lang w:val="en-US"/>
-        </w:rPr>
-        <w:t xml:space="preserve">Authentication-System </w:t>
-      </w:r>
-      <w:proofErr w:type="spellStart"/>
-      <w:r>
-        <w:rPr>
-          <w:rFonts w:cs="Arial"/>
-          <w:sz w:val="20"/>
-          <w:lang w:val="en-US"/>
-        </w:rPr>
-        <w:t>beim</w:t>
-      </w:r>
-      <w:proofErr w:type="spellEnd"/>
-      <w:r>
-        <w:rPr>
-          <w:rFonts w:cs="Arial"/>
-          <w:sz w:val="20"/>
-          <w:lang w:val="en-US"/>
-        </w:rPr>
-        <w:t xml:space="preserve"> </w:t>
-      </w:r>
-      <w:proofErr w:type="spellStart"/>
-      <w:r>
-        <w:rPr>
-          <w:rFonts w:cs="Arial"/>
-          <w:sz w:val="20"/>
-          <w:lang w:val="en-US"/>
-        </w:rPr>
-        <w:t>IngoingInterface</w:t>
-      </w:r>
-      <w:proofErr w:type="spellEnd"/>
-      <w:r>
-        <w:rPr>
-          <w:rFonts w:cs="Arial"/>
-          <w:sz w:val="20"/>
-          <w:lang w:val="en-US"/>
-        </w:rPr>
-        <w:t xml:space="preserve"> (Group/User)</w:t>
+        <w:t>Authentication-System beim IngoingInterface (Group/User)</w:t>
       </w:r>
     </w:p>
     <w:p>
@@ -8957,31 +8721,13 @@
           <w:sz w:val="20"/>
         </w:rPr>
       </w:pPr>
-      <w:proofErr w:type="spellStart"/>
       <w:r>
         <w:rPr>
           <w:rFonts w:cs="Arial"/>
           <w:sz w:val="20"/>
         </w:rPr>
-        <w:t>IngoingInterface</w:t>
-      </w:r>
-      <w:proofErr w:type="spellEnd"/>
-      <w:r>
-        <w:rPr>
-          <w:rFonts w:cs="Arial"/>
-          <w:sz w:val="20"/>
-        </w:rPr>
-        <w:t xml:space="preserve"> erzeugt ein nachvollziehbares </w:t>
-      </w:r>
-      <w:proofErr w:type="spellStart"/>
-      <w:r>
-        <w:rPr>
-          <w:rFonts w:cs="Arial"/>
-          <w:sz w:val="20"/>
-        </w:rPr>
-        <w:t>InterfaceCommand</w:t>
-      </w:r>
-      <w:proofErr w:type="spellEnd"/>
+        <w:t>IngoingInterface erzeugt ein nachvollziehbares InterfaceCommand</w:t>
+      </w:r>
       <w:r>
         <w:rPr>
           <w:rFonts w:cs="Arial"/>
@@ -9003,52 +8749,34 @@
           <w:sz w:val="20"/>
         </w:rPr>
       </w:pPr>
-      <w:proofErr w:type="spellStart"/>
       <w:r>
         <w:rPr>
           <w:rFonts w:cs="Arial"/>
           <w:sz w:val="20"/>
         </w:rPr>
-        <w:t>IngoingInterface</w:t>
-      </w:r>
-      <w:proofErr w:type="spellEnd"/>
+        <w:t xml:space="preserve">IngoingInterface </w:t>
+      </w:r>
       <w:r>
         <w:rPr>
           <w:rFonts w:cs="Arial"/>
           <w:sz w:val="20"/>
         </w:rPr>
-        <w:t xml:space="preserve"> </w:t>
+        <w:t>repräsentiert</w:t>
       </w:r>
       <w:r>
         <w:rPr>
           <w:rFonts w:cs="Arial"/>
           <w:sz w:val="20"/>
         </w:rPr>
-        <w:t>repräsentiert</w:t>
+        <w:t xml:space="preserve"> eine Ausgabe (Rendering)</w:t>
       </w:r>
       <w:r>
         <w:rPr>
           <w:rFonts w:cs="Arial"/>
           <w:sz w:val="20"/>
         </w:rPr>
-        <w:t xml:space="preserve"> eine Ausgabe (Rendering)</w:t>
-      </w:r>
-      <w:r>
-        <w:rPr>
-          <w:rFonts w:cs="Arial"/>
-          <w:sz w:val="20"/>
-        </w:rPr>
-        <w:t xml:space="preserve"> einer </w:t>
-      </w:r>
-      <w:proofErr w:type="spellStart"/>
-      <w:r>
-        <w:rPr>
-          <w:rFonts w:cs="Arial"/>
-          <w:sz w:val="20"/>
-        </w:rPr>
-        <w:t>Datenart</w:t>
-      </w:r>
-      <w:proofErr w:type="spellEnd"/>
+        <w:t xml:space="preserve"> einer Datenart</w:t>
+      </w:r>
     </w:p>
     <w:p>
       <w:pPr>
@@ -9063,63 +8791,20 @@
           <w:sz w:val="20"/>
         </w:rPr>
       </w:pPr>
-      <w:proofErr w:type="spellStart"/>
       <w:r>
         <w:rPr>
           <w:rFonts w:cs="Arial"/>
           <w:sz w:val="20"/>
         </w:rPr>
-        <w:t>InterfaceCommand</w:t>
-      </w:r>
-      <w:proofErr w:type="spellEnd"/>
+        <w:t xml:space="preserve">InterfaceCommand wird von IngoingInterface generiert und am OutgoingInterface im </w:t>
+      </w:r>
       <w:r>
         <w:rPr>
           <w:rFonts w:cs="Arial"/>
           <w:sz w:val="20"/>
         </w:rPr>
-        <w:t xml:space="preserve"> wird von </w:t>
-      </w:r>
-      <w:proofErr w:type="spellStart"/>
-      <w:r>
-        <w:rPr>
-          <w:rFonts w:cs="Arial"/>
-          <w:sz w:val="20"/>
-        </w:rPr>
-        <w:t>IngoingInterface</w:t>
-      </w:r>
-      <w:proofErr w:type="spellEnd"/>
-      <w:r>
-        <w:rPr>
-          <w:rFonts w:cs="Arial"/>
-          <w:sz w:val="20"/>
-        </w:rPr>
-        <w:t xml:space="preserve"> generiert und am </w:t>
-      </w:r>
-      <w:proofErr w:type="spellStart"/>
-      <w:r>
-        <w:rPr>
-          <w:rFonts w:cs="Arial"/>
-          <w:sz w:val="20"/>
-        </w:rPr>
-        <w:t>OutgoingInterface</w:t>
-      </w:r>
-      <w:proofErr w:type="spellEnd"/>
-      <w:r>
-        <w:rPr>
-          <w:rFonts w:cs="Arial"/>
-          <w:sz w:val="20"/>
-        </w:rPr>
-        <w:t xml:space="preserve"> im </w:t>
-      </w:r>
-      <w:proofErr w:type="spellStart"/>
-      <w:r>
-        <w:rPr>
-          <w:rFonts w:cs="Arial"/>
-          <w:sz w:val="20"/>
-        </w:rPr>
         <w:t>zusammenspiel</w:t>
       </w:r>
-      <w:proofErr w:type="spellEnd"/>
       <w:r>
         <w:rPr>
           <w:rFonts w:cs="Arial"/>
@@ -9160,23 +8845,7 @@
           <w:rFonts w:cs="Arial"/>
           <w:sz w:val="20"/>
         </w:rPr>
-        <w:t xml:space="preserve">Das </w:t>
-      </w:r>
-      <w:proofErr w:type="spellStart"/>
-      <w:r>
-        <w:rPr>
-          <w:rFonts w:cs="Arial"/>
-          <w:sz w:val="20"/>
-        </w:rPr>
-        <w:t>OutgoingInterface</w:t>
-      </w:r>
-      <w:proofErr w:type="spellEnd"/>
-      <w:r>
-        <w:rPr>
-          <w:rFonts w:cs="Arial"/>
-          <w:sz w:val="20"/>
-        </w:rPr>
-        <w:t xml:space="preserve"> </w:t>
+        <w:t xml:space="preserve">Das OutgoingInterface </w:t>
       </w:r>
       <w:r>
         <w:rPr>
@@ -9204,23 +8873,7 @@
           <w:rFonts w:cs="Arial"/>
           <w:sz w:val="20"/>
         </w:rPr>
-        <w:t xml:space="preserve">Daten kommen vom </w:t>
-      </w:r>
-      <w:proofErr w:type="spellStart"/>
-      <w:r>
-        <w:rPr>
-          <w:rFonts w:cs="Arial"/>
-          <w:sz w:val="20"/>
-        </w:rPr>
-        <w:t>IngoingInterface</w:t>
-      </w:r>
-      <w:proofErr w:type="spellEnd"/>
-      <w:r>
-        <w:rPr>
-          <w:rFonts w:cs="Arial"/>
-          <w:sz w:val="20"/>
-        </w:rPr>
-        <w:t xml:space="preserve"> und werden dort in das konsolidierte Format übertragen</w:t>
+        <w:t>Daten kommen vom IngoingInterface und werden dort in das konsolidierte Format übertragen</w:t>
       </w:r>
     </w:p>
     <w:p>
@@ -9264,20 +8917,20 @@
       <w:pPr>
         <w:pStyle w:val="Heading2"/>
       </w:pPr>
-      <w:bookmarkStart w:id="41" w:name="_Toc22396700"/>
-      <w:bookmarkStart w:id="42" w:name="_Toc161293433"/>
-      <w:bookmarkStart w:id="43" w:name="_Toc188159229"/>
+      <w:bookmarkStart w:id="42" w:name="_Toc22396700"/>
+      <w:bookmarkStart w:id="43" w:name="_Toc161293433"/>
+      <w:bookmarkStart w:id="44" w:name="_Toc188159229"/>
       <w:r>
         <w:t>Technischer- oder Verteilungskontext</w:t>
       </w:r>
-      <w:bookmarkEnd w:id="41"/>
       <w:bookmarkEnd w:id="42"/>
       <w:bookmarkEnd w:id="43"/>
+      <w:bookmarkEnd w:id="44"/>
       <w:r>
         <w:t xml:space="preserve"> </w:t>
       </w:r>
-      <w:bookmarkStart w:id="44" w:name="OLE_LINK65"/>
-      <w:bookmarkStart w:id="45" w:name="OLE_LINK66"/>
+      <w:bookmarkStart w:id="45" w:name="OLE_LINK65"/>
+      <w:bookmarkStart w:id="46" w:name="OLE_LINK66"/>
     </w:p>
     <w:p/>
     <w:p>
@@ -9287,30 +8940,14 @@
           <w:lang w:val="en-US"/>
         </w:rPr>
       </w:pPr>
-      <w:proofErr w:type="spellStart"/>
       <w:r>
         <w:rPr>
           <w:lang w:val="en-US"/>
         </w:rPr>
-        <w:t>Externe</w:t>
-      </w:r>
-      <w:proofErr w:type="spellEnd"/>
-      <w:r>
-        <w:rPr>
-          <w:lang w:val="en-US"/>
-        </w:rPr>
-        <w:t xml:space="preserve"> </w:t>
-      </w:r>
-      <w:proofErr w:type="spellStart"/>
-      <w:r>
-        <w:rPr>
-          <w:lang w:val="en-US"/>
-        </w:rPr>
-        <w:t>Schnittstellen</w:t>
-      </w:r>
-      <w:bookmarkStart w:id="46" w:name="OLE_LINK37"/>
-      <w:bookmarkStart w:id="47" w:name="OLE_LINK38"/>
-      <w:proofErr w:type="spellEnd"/>
+        <w:t>Externe Schnittstellen</w:t>
+      </w:r>
+      <w:bookmarkStart w:id="47" w:name="OLE_LINK37"/>
+      <w:bookmarkStart w:id="48" w:name="OLE_LINK38"/>
     </w:p>
     <w:p>
       <w:pPr>
@@ -9336,14 +8973,12 @@
         </w:rPr>
         <w:t xml:space="preserve">zupassende </w:t>
       </w:r>
-      <w:proofErr w:type="spellStart"/>
       <w:r>
         <w:rPr>
           <w:lang w:val="de-AT"/>
         </w:rPr>
         <w:t>bridge</w:t>
       </w:r>
-      <w:proofErr w:type="spellEnd"/>
       <w:r>
         <w:rPr>
           <w:lang w:val="de-AT"/>
@@ -9407,40 +9042,26 @@
         <w:rPr>
           <w:lang w:val="de-AT"/>
         </w:rPr>
-        <w:t xml:space="preserve">     - </w:t>
-      </w:r>
-      <w:proofErr w:type="spellStart"/>
-      <w:r>
-        <w:rPr>
-          <w:lang w:val="de-AT"/>
-        </w:rPr>
-        <w:t>streaming</w:t>
-      </w:r>
-      <w:proofErr w:type="spellEnd"/>
-      <w:r>
-        <w:rPr>
-          <w:lang w:val="de-AT"/>
-        </w:rPr>
-        <w:t>!</w:t>
+        <w:t xml:space="preserve">     - streaming!</w:t>
       </w:r>
     </w:p>
     <w:p>
       <w:pPr>
         <w:pStyle w:val="Heading1"/>
       </w:pPr>
-      <w:bookmarkStart w:id="48" w:name="_Toc188159230"/>
-      <w:bookmarkEnd w:id="44"/>
+      <w:bookmarkStart w:id="49" w:name="_Toc188159230"/>
       <w:bookmarkEnd w:id="45"/>
       <w:bookmarkEnd w:id="46"/>
       <w:bookmarkEnd w:id="47"/>
+      <w:bookmarkEnd w:id="48"/>
       <w:r>
         <w:t>Lösungsstrategie</w:t>
       </w:r>
-      <w:bookmarkEnd w:id="48"/>
-    </w:p>
-    <w:p>
-      <w:bookmarkStart w:id="49" w:name="OLE_LINK67"/>
-      <w:bookmarkStart w:id="50" w:name="OLE_LINK68"/>
+      <w:bookmarkEnd w:id="49"/>
+    </w:p>
+    <w:p>
+      <w:bookmarkStart w:id="50" w:name="OLE_LINK67"/>
+      <w:bookmarkStart w:id="51" w:name="OLE_LINK68"/>
       <w:r>
         <w:t>Webpage</w:t>
       </w:r>
@@ -9458,10 +9079,10 @@
           <w:szCs w:val="32"/>
         </w:rPr>
       </w:pPr>
-      <w:bookmarkStart w:id="51" w:name="_Toc161293445"/>
-      <w:bookmarkStart w:id="52" w:name="_Toc188159231"/>
-      <w:bookmarkEnd w:id="49"/>
+      <w:bookmarkStart w:id="52" w:name="_Toc161293445"/>
+      <w:bookmarkStart w:id="53" w:name="_Toc188159231"/>
       <w:bookmarkEnd w:id="50"/>
+      <w:bookmarkEnd w:id="51"/>
       <w:r>
         <w:br w:type="page"/>
       </w:r>
@@ -9473,8 +9094,8 @@
       <w:r>
         <w:t>Bausteinsicht</w:t>
       </w:r>
-      <w:bookmarkEnd w:id="51"/>
       <w:bookmarkEnd w:id="52"/>
+      <w:bookmarkEnd w:id="53"/>
     </w:p>
     <w:p>
       <w:pPr>
@@ -9552,7 +9173,7 @@
           </mc:Choice>
           <mc:Fallback>
             <w:pict>
-              <v:rect w14:anchorId="66CE2075" id="Rechteck 1" o:spid="_x0000_s1026" style="position:absolute;margin-left:208.9pt;margin-top:6.5pt;width:177.75pt;height:117pt;z-index:251644414;visibility:visible;mso-wrap-style:square;mso-wrap-distance-left:9pt;mso-wrap-distance-top:0;mso-wrap-distance-right:9pt;mso-wrap-distance-bottom:0;mso-position-horizontal:absolute;mso-position-horizontal-relative:text;mso-position-vertical:absolute;mso-position-vertical-relative:text;v-text-anchor:middle" o:gfxdata="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" fillcolor="white [3201]" strokecolor="black [3200]" strokeweight="2pt"/>
+              <v:rect w14:anchorId="4C749940" id="Rechteck 1" o:spid="_x0000_s1026" style="position:absolute;margin-left:208.9pt;margin-top:6.5pt;width:177.75pt;height:117pt;z-index:251644414;visibility:visible;mso-wrap-style:square;mso-wrap-distance-left:9pt;mso-wrap-distance-top:0;mso-wrap-distance-right:9pt;mso-wrap-distance-bottom:0;mso-position-horizontal:absolute;mso-position-horizontal-relative:text;mso-position-vertical:absolute;mso-position-vertical-relative:text;v-text-anchor:middle" o:gfxdata="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" fillcolor="white [3201]" strokecolor="black [3200]" strokeweight="2pt"/>
             </w:pict>
           </mc:Fallback>
         </mc:AlternateContent>
@@ -10062,7 +9683,7 @@
           </mc:Choice>
           <mc:Fallback>
             <w:pict>
-              <v:line w14:anchorId="37F51964" id="Gerader Verbinder 49" o:spid="_x0000_s1026" style="position:absolute;z-index:251645439;visibility:visible;mso-wrap-style:square;mso-wrap-distance-left:9pt;mso-wrap-distance-top:0;mso-wrap-distance-right:9pt;mso-wrap-distance-bottom:0;mso-position-horizontal:absolute;mso-position-horizontal-relative:text;mso-position-vertical:absolute;mso-position-vertical-relative:text" from="245.65pt,13.15pt" to="361.15pt,13.15pt" o:gfxdata="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" strokecolor="black [3200]" strokeweight="2pt">
+              <v:line w14:anchorId="1EBD8F9C" id="Gerader Verbinder 49" o:spid="_x0000_s1026" style="position:absolute;z-index:251645439;visibility:visible;mso-wrap-style:square;mso-wrap-distance-left:9pt;mso-wrap-distance-top:0;mso-wrap-distance-right:9pt;mso-wrap-distance-bottom:0;mso-position-horizontal:absolute;mso-position-horizontal-relative:text;mso-position-vertical:absolute;mso-position-vertical-relative:text" from="245.65pt,13.15pt" to="361.15pt,13.15pt" o:gfxdata="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" strokecolor="black [3200]" strokeweight="2pt">
                 <v:shadow on="t" color="black" opacity="24903f" origin=",.5" offset="0,.55556mm"/>
               </v:line>
             </w:pict>
@@ -10657,11 +10278,9 @@
                             </w:r>
                           </w:p>
                           <w:p>
-                            <w:proofErr w:type="spellStart"/>
                             <w:r>
                               <w:t>DatenquelleX</w:t>
                             </w:r>
-                            <w:proofErr w:type="spellEnd"/>
                           </w:p>
                         </w:txbxContent>
                       </wps:txbx>
@@ -10757,11 +10376,9 @@
                       </w:r>
                     </w:p>
                     <w:p>
-                      <w:proofErr w:type="spellStart"/>
                       <w:r>
                         <w:t>DatenquelleX</w:t>
                       </w:r>
-                      <w:proofErr w:type="spellEnd"/>
                     </w:p>
                   </w:txbxContent>
                 </v:textbox>
@@ -10837,19 +10454,11 @@
                                 <w:sz w:val="16"/>
                               </w:rPr>
                             </w:pPr>
-                            <w:proofErr w:type="spellStart"/>
                             <w:r>
                               <w:rPr>
                                 <w:sz w:val="16"/>
                               </w:rPr>
-                              <w:t>Cmd</w:t>
-                            </w:r>
-                            <w:proofErr w:type="spellEnd"/>
-                            <w:r>
-                              <w:rPr>
-                                <w:sz w:val="16"/>
-                              </w:rPr>
-                              <w:t>-Pattern</w:t>
+                              <w:t>Cmd-Pattern</w:t>
                             </w:r>
                           </w:p>
                         </w:txbxContent>
@@ -10883,19 +10492,11 @@
                           <w:sz w:val="16"/>
                         </w:rPr>
                       </w:pPr>
-                      <w:proofErr w:type="spellStart"/>
                       <w:r>
                         <w:rPr>
                           <w:sz w:val="16"/>
                         </w:rPr>
-                        <w:t>Cmd</w:t>
-                      </w:r>
-                      <w:proofErr w:type="spellEnd"/>
-                      <w:r>
-                        <w:rPr>
-                          <w:sz w:val="16"/>
-                        </w:rPr>
-                        <w:t>-Pattern</w:t>
+                        <w:t>Cmd-Pattern</w:t>
                       </w:r>
                     </w:p>
                   </w:txbxContent>
@@ -10984,21 +10585,7 @@
                                 <w:sz w:val="16"/>
                               </w:rPr>
                               <w:br/>
-                              <w:t>(</w:t>
-                            </w:r>
-                            <w:proofErr w:type="spellStart"/>
-                            <w:r>
-                              <w:rPr>
-                                <w:sz w:val="16"/>
-                              </w:rPr>
-                              <w:t>bridged</w:t>
-                            </w:r>
-                            <w:proofErr w:type="spellEnd"/>
-                            <w:r>
-                              <w:rPr>
-                                <w:sz w:val="16"/>
-                              </w:rPr>
-                              <w:t>)</w:t>
+                              <w:t>(bridged)</w:t>
                             </w:r>
                           </w:p>
                         </w:txbxContent>
@@ -11041,21 +10628,7 @@
                           <w:sz w:val="16"/>
                         </w:rPr>
                         <w:br/>
-                        <w:t>(</w:t>
-                      </w:r>
-                      <w:proofErr w:type="spellStart"/>
-                      <w:r>
-                        <w:rPr>
-                          <w:sz w:val="16"/>
-                        </w:rPr>
-                        <w:t>bridged</w:t>
-                      </w:r>
-                      <w:proofErr w:type="spellEnd"/>
-                      <w:r>
-                        <w:rPr>
-                          <w:sz w:val="16"/>
-                        </w:rPr>
-                        <w:t>)</w:t>
+                        <w:t>(bridged)</w:t>
                       </w:r>
                     </w:p>
                   </w:txbxContent>
@@ -11338,7 +10911,7 @@
           </mc:Choice>
           <mc:Fallback>
             <w:pict>
-              <v:rect w14:anchorId="58E26D82" id="Rechteck 46" o:spid="_x0000_s1026" style="position:absolute;margin-left:295.9pt;margin-top:6.6pt;width:6pt;height:6.75pt;z-index:251695616;visibility:visible;mso-wrap-style:square;mso-wrap-distance-left:9pt;mso-wrap-distance-top:0;mso-wrap-distance-right:9pt;mso-wrap-distance-bottom:0;mso-position-horizontal:absolute;mso-position-horizontal-relative:text;mso-position-vertical:absolute;mso-position-vertical-relative:text;v-text-anchor:middle" o:gfxdata="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" fillcolor="#4f81bd [3204]" strokecolor="#4579b8 [3044]">
+              <v:rect w14:anchorId="3DDFC5F3" id="Rechteck 46" o:spid="_x0000_s1026" style="position:absolute;margin-left:295.9pt;margin-top:6.6pt;width:6pt;height:6.75pt;z-index:251695616;visibility:visible;mso-wrap-style:square;mso-wrap-distance-left:9pt;mso-wrap-distance-top:0;mso-wrap-distance-right:9pt;mso-wrap-distance-bottom:0;mso-position-horizontal:absolute;mso-position-horizontal-relative:text;mso-position-vertical:absolute;mso-position-vertical-relative:text;v-text-anchor:middle" o:gfxdata="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" fillcolor="#4f81bd [3204]" strokecolor="#4579b8 [3044]">
                 <v:fill color2="#a7bfde [1620]" rotate="t" angle="180" focus="100%" type="gradient">
                   <o:fill v:ext="view" type="gradientUnscaled"/>
                 </v:fill>
@@ -11473,15 +11046,7 @@
         </w:numPr>
       </w:pPr>
       <w:r>
-        <w:t xml:space="preserve">Pipes </w:t>
-      </w:r>
-      <w:proofErr w:type="spellStart"/>
-      <w:r>
-        <w:t>and</w:t>
-      </w:r>
-      <w:proofErr w:type="spellEnd"/>
-      <w:r>
-        <w:t xml:space="preserve"> Filters ändert die Anfrage sodass die Anfrage für das Endgerät opt</w:t>
+        <w:t>Pipes and Filters ändert die Anfrage sodass die Anfrage für das Endgerät opt</w:t>
       </w:r>
       <w:r>
         <w:t>i</w:t>
@@ -11532,15 +11097,7 @@
         <w:t>“</w:t>
       </w:r>
       <w:r>
-        <w:t xml:space="preserve"> … Master instanziiert einen </w:t>
-      </w:r>
-      <w:proofErr w:type="spellStart"/>
-      <w:r>
-        <w:t>gebridgeten</w:t>
-      </w:r>
-      <w:proofErr w:type="spellEnd"/>
-      <w:r>
-        <w:t xml:space="preserve"> Slave und </w:t>
+        <w:t xml:space="preserve"> … Master instanziiert einen gebridgeten Slave und </w:t>
       </w:r>
       <w:r>
         <w:t xml:space="preserve">speichert sich über Command-Pattern </w:t>
@@ -11550,13 +11107,13 @@
       <w:pPr>
         <w:pStyle w:val="Heading1"/>
       </w:pPr>
-      <w:bookmarkStart w:id="53" w:name="_Toc161293449"/>
-      <w:bookmarkStart w:id="54" w:name="_Toc188159235"/>
+      <w:bookmarkStart w:id="54" w:name="_Toc161293449"/>
+      <w:bookmarkStart w:id="55" w:name="_Toc188159235"/>
       <w:r>
         <w:t>Laufzeitsicht</w:t>
       </w:r>
-      <w:bookmarkEnd w:id="53"/>
       <w:bookmarkEnd w:id="54"/>
+      <w:bookmarkEnd w:id="55"/>
     </w:p>
     <w:p>
       <w:pPr>
@@ -11569,13 +11126,13 @@
       <w:pPr>
         <w:pStyle w:val="Heading1"/>
       </w:pPr>
-      <w:bookmarkStart w:id="55" w:name="_Toc161293454"/>
-      <w:bookmarkStart w:id="56" w:name="_Toc188159240"/>
+      <w:bookmarkStart w:id="56" w:name="_Toc161293454"/>
+      <w:bookmarkStart w:id="57" w:name="_Toc188159240"/>
       <w:r>
         <w:t>Verteilungssicht</w:t>
       </w:r>
-      <w:bookmarkEnd w:id="55"/>
       <w:bookmarkEnd w:id="56"/>
+      <w:bookmarkEnd w:id="57"/>
     </w:p>
     <w:p>
       <w:pPr>
@@ -11599,8 +11156,8 @@
           <w:szCs w:val="32"/>
         </w:rPr>
       </w:pPr>
-      <w:bookmarkStart w:id="57" w:name="_Toc161293460"/>
-      <w:bookmarkStart w:id="58" w:name="_Toc188159243"/>
+      <w:bookmarkStart w:id="58" w:name="_Toc161293460"/>
+      <w:bookmarkStart w:id="59" w:name="_Toc188159243"/>
       <w:r>
         <w:br w:type="page"/>
       </w:r>
@@ -11612,8 +11169,8 @@
       <w:r>
         <w:t>Konzepte</w:t>
       </w:r>
-      <w:bookmarkEnd w:id="57"/>
       <w:bookmarkEnd w:id="58"/>
+      <w:bookmarkEnd w:id="59"/>
     </w:p>
     <w:p>
       <w:pPr>
@@ -11635,16 +11192,14 @@
       <w:pPr>
         <w:pStyle w:val="Heading2"/>
       </w:pPr>
-      <w:bookmarkStart w:id="59" w:name="_Toc188159244"/>
-      <w:bookmarkStart w:id="60" w:name="OLE_LINK29"/>
-      <w:bookmarkStart w:id="61" w:name="OLE_LINK30"/>
-      <w:bookmarkStart w:id="62" w:name="_Toc161293461"/>
+      <w:bookmarkStart w:id="60" w:name="_Toc188159244"/>
+      <w:bookmarkStart w:id="61" w:name="OLE_LINK29"/>
+      <w:bookmarkStart w:id="62" w:name="OLE_LINK30"/>
+      <w:bookmarkStart w:id="63" w:name="_Toc161293461"/>
       <w:r>
         <w:t>Fachliche Strukturen und Modelle</w:t>
       </w:r>
-      <w:bookmarkStart w:id="63" w:name="_GoBack"/>
-      <w:bookmarkEnd w:id="59"/>
-      <w:bookmarkEnd w:id="63"/>
+      <w:bookmarkEnd w:id="60"/>
     </w:p>
     <w:p>
       <w:pPr>
@@ -11660,8 +11215,8 @@
         </w:rPr>
       </w:pPr>
       <w:bookmarkStart w:id="64" w:name="_Toc188159245"/>
-      <w:bookmarkEnd w:id="60"/>
       <w:bookmarkEnd w:id="61"/>
+      <w:bookmarkEnd w:id="62"/>
     </w:p>
     <w:p>
       <w:pPr>
@@ -11697,15 +11252,7 @@
         <w:t>Der Broker ist dafür verantwortlich die Anfrage an das bestehende Service weiterzuleiten</w:t>
       </w:r>
       <w:r>
-        <w:t xml:space="preserve"> (</w:t>
-      </w:r>
-      <w:proofErr w:type="spellStart"/>
-      <w:r>
-        <w:t>mapping</w:t>
-      </w:r>
-      <w:proofErr w:type="spellEnd"/>
-      <w:r>
-        <w:t xml:space="preserve"> von Request auf Data-Source)</w:t>
+        <w:t xml:space="preserve"> (mapping von Request auf Data-Source)</w:t>
       </w:r>
       <w:r>
         <w:t>. Der Broke</w:t>
@@ -11720,31 +11267,7 @@
         <w:t xml:space="preserve">Anfrage </w:t>
       </w:r>
       <w:r>
-        <w:t xml:space="preserve">(siehe </w:t>
-      </w:r>
-      <w:proofErr w:type="spellStart"/>
-      <w:r>
-        <w:t>pipes</w:t>
-      </w:r>
-      <w:proofErr w:type="spellEnd"/>
-      <w:r>
-        <w:t xml:space="preserve"> </w:t>
-      </w:r>
-      <w:proofErr w:type="spellStart"/>
-      <w:r>
-        <w:t>and</w:t>
-      </w:r>
-      <w:proofErr w:type="spellEnd"/>
-      <w:r>
-        <w:t xml:space="preserve"> </w:t>
-      </w:r>
-      <w:proofErr w:type="spellStart"/>
-      <w:r>
-        <w:t>filters</w:t>
-      </w:r>
-      <w:proofErr w:type="spellEnd"/>
-      <w:r>
-        <w:t xml:space="preserve">) </w:t>
+        <w:t xml:space="preserve">(siehe pipes and filters) </w:t>
       </w:r>
       <w:r>
         <w:t>entgegen und fragt die Datenquelle</w:t>
@@ -11867,16 +11390,8 @@
                               <w:rPr>
                                 <w:lang w:val="en-US"/>
                               </w:rPr>
-                              <w:t xml:space="preserve">+ </w:t>
+                              <w:t>+ result</w:t>
                             </w:r>
-                            <w:proofErr w:type="gramStart"/>
-                            <w:r>
-                              <w:rPr>
-                                <w:lang w:val="en-US"/>
-                              </w:rPr>
-                              <w:t>result</w:t>
-                            </w:r>
-                            <w:proofErr w:type="gramEnd"/>
                           </w:p>
                           <w:p>
                             <w:pPr>
@@ -11889,21 +11404,7 @@
                               <w:rPr>
                                 <w:lang w:val="en-US"/>
                               </w:rPr>
-                              <w:t>+</w:t>
-                            </w:r>
-                            <w:proofErr w:type="gramStart"/>
-                            <w:r>
-                              <w:rPr>
-                                <w:lang w:val="en-US"/>
-                              </w:rPr>
-                              <w:t>launch(</w:t>
-                            </w:r>
-                            <w:proofErr w:type="gramEnd"/>
-                            <w:r>
-                              <w:rPr>
-                                <w:lang w:val="en-US"/>
-                              </w:rPr>
-                              <w:t>)</w:t>
+                              <w:t>+launch()</w:t>
                             </w:r>
                             <w:r>
                               <w:rPr>
@@ -11916,23 +11417,7 @@
                                 <w:i/>
                                 <w:lang w:val="en-US"/>
                               </w:rPr>
-                              <w:t>+</w:t>
-                            </w:r>
-                            <w:proofErr w:type="spellStart"/>
-                            <w:r>
-                              <w:rPr>
-                                <w:i/>
-                                <w:lang w:val="en-US"/>
-                              </w:rPr>
-                              <w:t>makeSlave</w:t>
-                            </w:r>
-                            <w:proofErr w:type="spellEnd"/>
-                            <w:r>
-                              <w:rPr>
-                                <w:i/>
-                                <w:lang w:val="en-US"/>
-                              </w:rPr>
-                              <w:t>() : Slave</w:t>
+                              <w:t>+makeSlave() : Slave</w:t>
                             </w:r>
                           </w:p>
                         </w:txbxContent>
@@ -11984,16 +11469,8 @@
                         <w:rPr>
                           <w:lang w:val="en-US"/>
                         </w:rPr>
-                        <w:t xml:space="preserve">+ </w:t>
+                        <w:t>+ result</w:t>
                       </w:r>
-                      <w:proofErr w:type="gramStart"/>
-                      <w:r>
-                        <w:rPr>
-                          <w:lang w:val="en-US"/>
-                        </w:rPr>
-                        <w:t>result</w:t>
-                      </w:r>
-                      <w:proofErr w:type="gramEnd"/>
                     </w:p>
                     <w:p>
                       <w:pPr>
@@ -12006,21 +11483,7 @@
                         <w:rPr>
                           <w:lang w:val="en-US"/>
                         </w:rPr>
-                        <w:t>+</w:t>
-                      </w:r>
-                      <w:proofErr w:type="gramStart"/>
-                      <w:r>
-                        <w:rPr>
-                          <w:lang w:val="en-US"/>
-                        </w:rPr>
-                        <w:t>launch(</w:t>
-                      </w:r>
-                      <w:proofErr w:type="gramEnd"/>
-                      <w:r>
-                        <w:rPr>
-                          <w:lang w:val="en-US"/>
-                        </w:rPr>
-                        <w:t>)</w:t>
+                        <w:t>+launch()</w:t>
                       </w:r>
                       <w:r>
                         <w:rPr>
@@ -12033,23 +11496,7 @@
                           <w:i/>
                           <w:lang w:val="en-US"/>
                         </w:rPr>
-                        <w:t>+</w:t>
-                      </w:r>
-                      <w:proofErr w:type="spellStart"/>
-                      <w:r>
-                        <w:rPr>
-                          <w:i/>
-                          <w:lang w:val="en-US"/>
-                        </w:rPr>
-                        <w:t>makeSlave</w:t>
-                      </w:r>
-                      <w:proofErr w:type="spellEnd"/>
-                      <w:r>
-                        <w:rPr>
-                          <w:i/>
-                          <w:lang w:val="en-US"/>
-                        </w:rPr>
-                        <w:t>() : Slave</w:t>
+                        <w:t>+makeSlave() : Slave</w:t>
                       </w:r>
                     </w:p>
                   </w:txbxContent>
@@ -12139,13 +11586,8 @@
                               </w:pBdr>
                             </w:pPr>
                             <w:r>
-                              <w:t xml:space="preserve">+ </w:t>
+                              <w:t>+ result</w:t>
                             </w:r>
-                            <w:proofErr w:type="spellStart"/>
-                            <w:r>
-                              <w:t>result</w:t>
-                            </w:r>
-                            <w:proofErr w:type="spellEnd"/>
                           </w:p>
                           <w:p>
                             <w:pPr>
@@ -12157,21 +11599,7 @@
                               <w:rPr>
                                 <w:i/>
                               </w:rPr>
-                              <w:t xml:space="preserve">+ </w:t>
-                            </w:r>
-                            <w:proofErr w:type="spellStart"/>
-                            <w:r>
-                              <w:rPr>
-                                <w:i/>
-                              </w:rPr>
-                              <w:t>run</w:t>
-                            </w:r>
-                            <w:proofErr w:type="spellEnd"/>
-                            <w:r>
-                              <w:rPr>
-                                <w:i/>
-                              </w:rPr>
-                              <w:t>()</w:t>
+                              <w:t>+ run()</w:t>
                             </w:r>
                           </w:p>
                         </w:txbxContent>
@@ -12214,13 +11642,8 @@
                         </w:pBdr>
                       </w:pPr>
                       <w:r>
-                        <w:t xml:space="preserve">+ </w:t>
+                        <w:t>+ result</w:t>
                       </w:r>
-                      <w:proofErr w:type="spellStart"/>
-                      <w:r>
-                        <w:t>result</w:t>
-                      </w:r>
-                      <w:proofErr w:type="spellEnd"/>
                     </w:p>
                     <w:p>
                       <w:pPr>
@@ -12232,21 +11655,7 @@
                         <w:rPr>
                           <w:i/>
                         </w:rPr>
-                        <w:t xml:space="preserve">+ </w:t>
-                      </w:r>
-                      <w:proofErr w:type="spellStart"/>
-                      <w:r>
-                        <w:rPr>
-                          <w:i/>
-                        </w:rPr>
-                        <w:t>run</w:t>
-                      </w:r>
-                      <w:proofErr w:type="spellEnd"/>
-                      <w:r>
-                        <w:rPr>
-                          <w:i/>
-                        </w:rPr>
-                        <w:t>()</w:t>
+                        <w:t>+ run()</w:t>
                       </w:r>
                     </w:p>
                   </w:txbxContent>
@@ -12318,7 +11727,7 @@
           </mc:Choice>
           <mc:Fallback>
             <w:pict>
-              <v:shapetype w14:anchorId="47559610" id="_x0000_t110" coordsize="21600,21600" o:spt="110" path="m10800,l,10800,10800,21600,21600,10800xe">
+              <v:shapetype w14:anchorId="7E1ED57C" id="_x0000_t110" coordsize="21600,21600" o:spt="110" path="m10800,l,10800,10800,21600,21600,10800xe">
                 <v:stroke joinstyle="miter"/>
                 <v:path gradientshapeok="t" o:connecttype="rect" textboxrect="5400,5400,16200,16200"/>
               </v:shapetype>
@@ -12390,7 +11799,7 @@
           </mc:Choice>
           <mc:Fallback>
             <w:pict>
-              <v:line w14:anchorId="3EE697BD" id="Gerader Verbinder 24" o:spid="_x0000_s1026" style="position:absolute;flip:y;z-index:251669504;visibility:visible;mso-wrap-style:square;mso-height-percent:0;mso-wrap-distance-left:9pt;mso-wrap-distance-top:0;mso-wrap-distance-right:9pt;mso-wrap-distance-bottom:0;mso-position-horizontal:absolute;mso-position-horizontal-relative:text;mso-position-vertical:absolute;mso-position-vertical-relative:text;mso-height-percent:0;mso-height-relative:margin" from="245.65pt,4.15pt" to="265.15pt,4.15pt" o:gfxdata="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" strokecolor="black [3200]" strokeweight="3pt">
+              <v:line w14:anchorId="6F214277" id="Gerader Verbinder 24" o:spid="_x0000_s1026" style="position:absolute;flip:y;z-index:251669504;visibility:visible;mso-wrap-style:square;mso-height-percent:0;mso-wrap-distance-left:9pt;mso-wrap-distance-top:0;mso-wrap-distance-right:9pt;mso-wrap-distance-bottom:0;mso-position-horizontal:absolute;mso-position-horizontal-relative:text;mso-position-vertical:absolute;mso-position-vertical-relative:text;mso-height-percent:0;mso-height-relative:margin" from="245.65pt,4.15pt" to="265.15pt,4.15pt" o:gfxdata="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" strokecolor="black [3200]" strokeweight="3pt">
                 <v:shadow on="t" color="black" opacity="22937f" origin=",.5" offset="0,.63889mm"/>
               </v:line>
             </w:pict>
@@ -12462,7 +11871,7 @@
           </mc:Choice>
           <mc:Fallback>
             <w:pict>
-              <v:shapetype w14:anchorId="4F7703AB" id="_x0000_t5" coordsize="21600,21600" o:spt="5" adj="10800" path="m@0,l,21600r21600,xe">
+              <v:shapetype w14:anchorId="15B41429" id="_x0000_t5" coordsize="21600,21600" o:spt="5" adj="10800" path="m@0,l,21600r21600,xe">
                 <v:stroke joinstyle="miter"/>
                 <v:formulas>
                   <v:f eqn="val #0"/>
@@ -12544,7 +11953,7 @@
           </mc:Choice>
           <mc:Fallback>
             <w:pict>
-              <v:line w14:anchorId="11362A6D" id="Gerader Verbinder 23" o:spid="_x0000_s1026" style="position:absolute;flip:x y;z-index:251667456;visibility:visible;mso-wrap-style:square;mso-width-percent:0;mso-height-percent:0;mso-wrap-distance-left:9pt;mso-wrap-distance-top:0;mso-wrap-distance-right:9pt;mso-wrap-distance-bottom:0;mso-position-horizontal:absolute;mso-position-horizontal-relative:text;mso-position-vertical:absolute;mso-position-vertical-relative:text;mso-width-percent:0;mso-height-percent:0;mso-width-relative:margin;mso-height-relative:margin" from="352.15pt,4.25pt" to="352.15pt,59.75pt" o:gfxdata="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" strokecolor="black [3200]" strokeweight="3pt">
+              <v:line w14:anchorId="46AF8132" id="Gerader Verbinder 23" o:spid="_x0000_s1026" style="position:absolute;flip:x y;z-index:251667456;visibility:visible;mso-wrap-style:square;mso-width-percent:0;mso-height-percent:0;mso-wrap-distance-left:9pt;mso-wrap-distance-top:0;mso-wrap-distance-right:9pt;mso-wrap-distance-bottom:0;mso-position-horizontal:absolute;mso-position-horizontal-relative:text;mso-position-vertical:absolute;mso-position-vertical-relative:text;mso-width-percent:0;mso-height-percent:0;mso-width-relative:margin;mso-height-relative:margin" from="352.15pt,4.25pt" to="352.15pt,59.75pt" o:gfxdata="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" strokecolor="black [3200]" strokeweight="3pt">
                 <v:shadow on="t" color="black" opacity="22937f" origin=",.5" offset="0,.63889mm"/>
               </v:line>
             </w:pict>
@@ -12613,7 +12022,7 @@
           </mc:Choice>
           <mc:Fallback>
             <w:pict>
-              <v:shape w14:anchorId="196378EA" id="Gleichschenkliges Dreieck 19" o:spid="_x0000_s1026" type="#_x0000_t5" style="position:absolute;margin-left:137.35pt;margin-top:9.45pt;width:15pt;height:15pt;z-index:251657216;visibility:visible;mso-wrap-style:square;mso-wrap-distance-left:9pt;mso-wrap-distance-top:0;mso-wrap-distance-right:9pt;mso-wrap-distance-bottom:0;mso-position-horizontal:absolute;mso-position-horizontal-relative:text;mso-position-vertical:absolute;mso-position-vertical-relative:text;v-text-anchor:middle" o:gfxdata="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" fillcolor="white [3201]" strokecolor="black [3200]" strokeweight="2pt"/>
+              <v:shape w14:anchorId="1F452B49" id="Gleichschenkliges Dreieck 19" o:spid="_x0000_s1026" type="#_x0000_t5" style="position:absolute;margin-left:137.35pt;margin-top:9.45pt;width:15pt;height:15pt;z-index:251657216;visibility:visible;mso-wrap-style:square;mso-wrap-distance-left:9pt;mso-wrap-distance-top:0;mso-wrap-distance-right:9pt;mso-wrap-distance-bottom:0;mso-position-horizontal:absolute;mso-position-horizontal-relative:text;mso-position-vertical:absolute;mso-position-vertical-relative:text;v-text-anchor:middle" o:gfxdata="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" fillcolor="white [3201]" strokecolor="black [3200]" strokeweight="2pt"/>
             </w:pict>
           </mc:Fallback>
         </mc:AlternateContent>
@@ -12680,7 +12089,7 @@
           </mc:Choice>
           <mc:Fallback>
             <w:pict>
-              <v:line w14:anchorId="4FB7AABB" id="Gerader Verbinder 22" o:spid="_x0000_s1026" style="position:absolute;flip:x y;z-index:251665408;visibility:visible;mso-wrap-style:square;mso-width-percent:0;mso-wrap-distance-left:9pt;mso-wrap-distance-top:0;mso-wrap-distance-right:9pt;mso-wrap-distance-bottom:0;mso-position-horizontal:absolute;mso-position-horizontal-relative:text;mso-position-vertical:absolute;mso-position-vertical-relative:text;mso-width-percent:0;mso-width-relative:margin" from="145.15pt,5.8pt" to="145.15pt,41.05pt" o:gfxdata="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" strokecolor="black [3200]" strokeweight="3pt">
+              <v:line w14:anchorId="4CF0422D" id="Gerader Verbinder 22" o:spid="_x0000_s1026" style="position:absolute;flip:x y;z-index:251665408;visibility:visible;mso-wrap-style:square;mso-width-percent:0;mso-wrap-distance-left:9pt;mso-wrap-distance-top:0;mso-wrap-distance-right:9pt;mso-wrap-distance-bottom:0;mso-position-horizontal:absolute;mso-position-horizontal-relative:text;mso-position-vertical:absolute;mso-position-vertical-relative:text;mso-width-percent:0;mso-width-relative:margin" from="145.15pt,5.8pt" to="145.15pt,41.05pt" o:gfxdata="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" strokecolor="black [3200]" strokeweight="3pt">
                 <v:shadow on="t" color="black" opacity="22937f" origin=",.5" offset="0,.63889mm"/>
               </v:line>
             </w:pict>
@@ -12750,11 +12159,9 @@
                       <wps:txbx>
                         <w:txbxContent>
                           <w:p>
-                            <w:proofErr w:type="spellStart"/>
                             <w:r>
                               <w:t>ConcreteSlave</w:t>
                             </w:r>
-                            <w:proofErr w:type="spellEnd"/>
                           </w:p>
                           <w:p>
                             <w:pPr>
@@ -12766,15 +12173,7 @@
                           </w:p>
                           <w:p>
                             <w:r>
-                              <w:t xml:space="preserve">+ </w:t>
-                            </w:r>
-                            <w:proofErr w:type="spellStart"/>
-                            <w:r>
-                              <w:t>run</w:t>
-                            </w:r>
-                            <w:proofErr w:type="spellEnd"/>
-                            <w:r>
-                              <w:t>()</w:t>
+                              <w:t>+ run()</w:t>
                             </w:r>
                           </w:p>
                         </w:txbxContent>
@@ -12797,11 +12196,9 @@
                 <v:textbox>
                   <w:txbxContent>
                     <w:p>
-                      <w:proofErr w:type="spellStart"/>
                       <w:r>
                         <w:t>ConcreteSlave</w:t>
                       </w:r>
-                      <w:proofErr w:type="spellEnd"/>
                     </w:p>
                     <w:p>
                       <w:pPr>
@@ -12813,15 +12210,7 @@
                     </w:p>
                     <w:p>
                       <w:r>
-                        <w:t xml:space="preserve">+ </w:t>
-                      </w:r>
-                      <w:proofErr w:type="spellStart"/>
-                      <w:r>
-                        <w:t>run</w:t>
-                      </w:r>
-                      <w:proofErr w:type="spellEnd"/>
-                      <w:r>
-                        <w:t>()</w:t>
+                        <w:t>+ run()</w:t>
                       </w:r>
                     </w:p>
                   </w:txbxContent>
@@ -12891,11 +12280,9 @@
                       <wps:txbx>
                         <w:txbxContent>
                           <w:p>
-                            <w:proofErr w:type="spellStart"/>
                             <w:r>
                               <w:t>ConcreteMaster</w:t>
                             </w:r>
-                            <w:proofErr w:type="spellEnd"/>
                           </w:p>
                           <w:p>
                             <w:pPr>
@@ -12907,15 +12294,7 @@
                           </w:p>
                           <w:p>
                             <w:r>
-                              <w:t xml:space="preserve">+ </w:t>
-                            </w:r>
-                            <w:proofErr w:type="spellStart"/>
-                            <w:r>
-                              <w:t>makeSlave</w:t>
-                            </w:r>
-                            <w:proofErr w:type="spellEnd"/>
-                            <w:r>
-                              <w:t>() : Slave</w:t>
+                              <w:t>+ makeSlave() : Slave</w:t>
                             </w:r>
                           </w:p>
                         </w:txbxContent>
@@ -12938,11 +12317,9 @@
                 <v:textbox>
                   <w:txbxContent>
                     <w:p>
-                      <w:proofErr w:type="spellStart"/>
                       <w:r>
                         <w:t>ConcreteMaster</w:t>
                       </w:r>
-                      <w:proofErr w:type="spellEnd"/>
                     </w:p>
                     <w:p>
                       <w:pPr>
@@ -12954,15 +12331,7 @@
                     </w:p>
                     <w:p>
                       <w:r>
-                        <w:t xml:space="preserve">+ </w:t>
-                      </w:r>
-                      <w:proofErr w:type="spellStart"/>
-                      <w:r>
-                        <w:t>makeSlave</w:t>
-                      </w:r>
-                      <w:proofErr w:type="spellEnd"/>
-                      <w:r>
-                        <w:t>() : Slave</w:t>
+                        <w:t>+ makeSlave() : Slave</w:t>
                       </w:r>
                     </w:p>
                   </w:txbxContent>
@@ -13038,23 +12407,7 @@
     </w:p>
     <w:p>
       <w:r>
-        <w:t>Clients können die Änderungen(</w:t>
-      </w:r>
-      <w:proofErr w:type="spellStart"/>
-      <w:r>
-        <w:t>commands</w:t>
-      </w:r>
-      <w:proofErr w:type="spellEnd"/>
-      <w:r>
-        <w:t xml:space="preserve">) an Daten in den Ressourcen wieder rückgängig machen. Sobald ein Client seine Änderungen speichert wird das Command in einer Liste gespeichert und andere Clients können über die </w:t>
-      </w:r>
-      <w:proofErr w:type="spellStart"/>
-      <w:r>
-        <w:t>undo</w:t>
-      </w:r>
-      <w:proofErr w:type="spellEnd"/>
-      <w:r>
-        <w:t>-Funktion die Änderungen bzw. das Command rückgängig machen.</w:t>
+        <w:t>Clients können die Änderungen(commands) an Daten in den Ressourcen wieder rückgängig machen. Sobald ein Client seine Änderungen speichert wird das Command in einer Liste gespeichert und andere Clients können über die undo-Funktion die Änderungen bzw. das Command rückgängig machen.</w:t>
       </w:r>
     </w:p>
     <w:p>
@@ -13243,23 +12596,7 @@
         <w:jc w:val="left"/>
       </w:pPr>
       <w:r>
-        <w:t xml:space="preserve">Über den Broker kommende Anfragen werden über dessen </w:t>
-      </w:r>
-      <w:proofErr w:type="spellStart"/>
-      <w:r>
-        <w:t>Forwarder</w:t>
-      </w:r>
-      <w:proofErr w:type="spellEnd"/>
-      <w:r>
-        <w:t xml:space="preserve"> an den Receiver </w:t>
-      </w:r>
-      <w:proofErr w:type="gramStart"/>
-      <w:r>
-        <w:t>des Master</w:t>
-      </w:r>
-      <w:proofErr w:type="gramEnd"/>
-      <w:r>
-        <w:t xml:space="preserve"> gestellt. Die folgende Abbildung zeigt den zeitlichen Ablauf einer IPC über das F/R Pattern.</w:t>
+        <w:t>Über den Broker kommende Anfragen werden über dessen Forwarder an den Receiver des Master gestellt. Die folgende Abbildung zeigt den zeitlichen Ablauf einer IPC über das F/R Pattern.</w:t>
       </w:r>
     </w:p>
     <w:p>
@@ -13346,36 +12683,12 @@
         </w:numPr>
       </w:pPr>
       <w:r>
-        <w:t xml:space="preserve">Pipes </w:t>
-      </w:r>
-      <w:proofErr w:type="spellStart"/>
-      <w:r>
-        <w:t>and</w:t>
-      </w:r>
-      <w:proofErr w:type="spellEnd"/>
-      <w:r>
-        <w:t xml:space="preserve"> Filters</w:t>
-      </w:r>
-    </w:p>
-    <w:p>
-      <w:r>
-        <w:t xml:space="preserve">Das </w:t>
-      </w:r>
-      <w:proofErr w:type="gramStart"/>
-      <w:r>
-        <w:t>Pipes</w:t>
-      </w:r>
-      <w:proofErr w:type="gramEnd"/>
-      <w:r>
-        <w:t xml:space="preserve"> </w:t>
-      </w:r>
-      <w:proofErr w:type="spellStart"/>
-      <w:r>
-        <w:t>and</w:t>
-      </w:r>
-      <w:proofErr w:type="spellEnd"/>
-      <w:r>
-        <w:t xml:space="preserve"> Filters Architekturmuster, kommt bei der </w:t>
+        <w:t>Pipes and Filters</w:t>
+      </w:r>
+    </w:p>
+    <w:p>
+      <w:r>
+        <w:t xml:space="preserve">Das Pipes and Filters Architekturmuster, kommt bei der </w:t>
       </w:r>
       <w:r>
         <w:t>Anfrage der Client</w:t>
@@ -13468,7 +12781,7 @@
           </mc:Choice>
           <mc:Fallback>
             <w:pict>
-              <v:shapetype w14:anchorId="3FFDA0E1" id="_x0000_t32" coordsize="21600,21600" o:spt="32" o:oned="t" path="m,l21600,21600e" filled="f">
+              <v:shapetype w14:anchorId="1BA67E77" id="_x0000_t32" coordsize="21600,21600" o:spt="32" o:oned="t" path="m,l21600,21600e" filled="f">
                 <v:path arrowok="t" fillok="f" o:connecttype="none"/>
                 <o:lock v:ext="edit" shapetype="t"/>
               </v:shapetype>
@@ -13563,7 +12876,7 @@
           </mc:Choice>
           <mc:Fallback>
             <w:pict>
-              <v:shape w14:anchorId="67B4F4B8" id="Straight Arrow Connector 38" o:spid="_x0000_s1026" type="#_x0000_t32" style="position:absolute;margin-left:472.9pt;margin-top:33.8pt;width:42.75pt;height:.75pt;flip:y;z-index:251683840;visibility:visible;mso-wrap-style:square;mso-wrap-distance-left:9pt;mso-wrap-distance-top:0;mso-wrap-distance-right:9pt;mso-wrap-distance-bottom:0;mso-position-horizontal:absolute;mso-position-horizontal-relative:text;mso-position-vertical:absolute;mso-position-vertical-relative:text" o:gfxdata="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" strokecolor="black [3040]">
+              <v:shape w14:anchorId="7E1EE18E" id="Straight Arrow Connector 38" o:spid="_x0000_s1026" type="#_x0000_t32" style="position:absolute;margin-left:472.9pt;margin-top:33.8pt;width:42.75pt;height:.75pt;flip:y;z-index:251683840;visibility:visible;mso-wrap-style:square;mso-wrap-distance-left:9pt;mso-wrap-distance-top:0;mso-wrap-distance-right:9pt;mso-wrap-distance-bottom:0;mso-position-horizontal:absolute;mso-position-horizontal-relative:text;mso-position-vertical:absolute;mso-position-vertical-relative:text" o:gfxdata="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" strokecolor="black [3040]">
                 <v:stroke endarrow="block"/>
               </v:shape>
             </w:pict>
@@ -13730,7 +13043,7 @@
           </mc:Choice>
           <mc:Fallback>
             <w:pict>
-              <v:shape w14:anchorId="2F16DA9C" id="Straight Arrow Connector 37" o:spid="_x0000_s1026" type="#_x0000_t32" style="position:absolute;margin-left:282.4pt;margin-top:33.8pt;width:42.75pt;height:.75pt;flip:y;z-index:251681792;visibility:visible;mso-wrap-style:square;mso-wrap-distance-left:9pt;mso-wrap-distance-top:0;mso-wrap-distance-right:9pt;mso-wrap-distance-bottom:0;mso-position-horizontal:absolute;mso-position-horizontal-relative:text;mso-position-vertical:absolute;mso-position-vertical-relative:text" o:gfxdata="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" strokecolor="black [3040]">
+              <v:shape w14:anchorId="6362352C" id="Straight Arrow Connector 37" o:spid="_x0000_s1026" type="#_x0000_t32" style="position:absolute;margin-left:282.4pt;margin-top:33.8pt;width:42.75pt;height:.75pt;flip:y;z-index:251681792;visibility:visible;mso-wrap-style:square;mso-wrap-distance-left:9pt;mso-wrap-distance-top:0;mso-wrap-distance-right:9pt;mso-wrap-distance-bottom:0;mso-position-horizontal:absolute;mso-position-horizontal-relative:text;mso-position-vertical:absolute;mso-position-vertical-relative:text" o:gfxdata="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" strokecolor="black [3040]">
                 <v:stroke endarrow="block"/>
               </v:shape>
             </w:pict>
@@ -13893,7 +13206,7 @@
           </mc:Choice>
           <mc:Fallback>
             <w:pict>
-              <v:shape w14:anchorId="54137E80" id="Straight Arrow Connector 28" o:spid="_x0000_s1026" type="#_x0000_t32" style="position:absolute;margin-left:137.65pt;margin-top:33.8pt;width:42.75pt;height:.75pt;flip:y;z-index:251675648;visibility:visible;mso-wrap-style:square;mso-wrap-distance-left:9pt;mso-wrap-distance-top:0;mso-wrap-distance-right:9pt;mso-wrap-distance-bottom:0;mso-position-horizontal:absolute;mso-position-horizontal-relative:text;mso-position-vertical:absolute;mso-position-vertical-relative:text" o:gfxdata="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" strokecolor="black [3040]">
+              <v:shape w14:anchorId="0A62F849" id="Straight Arrow Connector 28" o:spid="_x0000_s1026" type="#_x0000_t32" style="position:absolute;margin-left:137.65pt;margin-top:33.8pt;width:42.75pt;height:.75pt;flip:y;z-index:251675648;visibility:visible;mso-wrap-style:square;mso-wrap-distance-left:9pt;mso-wrap-distance-top:0;mso-wrap-distance-right:9pt;mso-wrap-distance-bottom:0;mso-position-horizontal:absolute;mso-position-horizontal-relative:text;mso-position-vertical:absolute;mso-position-vertical-relative:text" o:gfxdata="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" strokecolor="black [3040]">
                 <v:stroke endarrow="block"/>
               </v:shape>
             </w:pict>
@@ -13960,7 +13273,7 @@
           </mc:Choice>
           <mc:Fallback>
             <w:pict>
-              <v:shape w14:anchorId="74F5BF80" id="Straight Arrow Connector 27" o:spid="_x0000_s1026" type="#_x0000_t32" style="position:absolute;margin-left:-.35pt;margin-top:34.55pt;width:42.75pt;height:.75pt;flip:y;z-index:251673600;visibility:visible;mso-wrap-style:square;mso-wrap-distance-left:9pt;mso-wrap-distance-top:0;mso-wrap-distance-right:9pt;mso-wrap-distance-bottom:0;mso-position-horizontal:absolute;mso-position-horizontal-relative:text;mso-position-vertical:absolute;mso-position-vertical-relative:text" o:gfxdata="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" strokecolor="black [3040]">
+              <v:shape w14:anchorId="16CB69FA" id="Straight Arrow Connector 27" o:spid="_x0000_s1026" type="#_x0000_t32" style="position:absolute;margin-left:-.35pt;margin-top:34.55pt;width:42.75pt;height:.75pt;flip:y;z-index:251673600;visibility:visible;mso-wrap-style:square;mso-wrap-distance-left:9pt;mso-wrap-distance-top:0;mso-wrap-distance-right:9pt;mso-wrap-distance-bottom:0;mso-position-horizontal:absolute;mso-position-horizontal-relative:text;mso-position-vertical:absolute;mso-position-vertical-relative:text" o:gfxdata="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" strokecolor="black [3040]">
                 <v:stroke endarrow="block"/>
               </v:shape>
             </w:pict>
@@ -14139,11 +13452,9 @@
                       <wps:txbx>
                         <w:txbxContent>
                           <w:p>
-                            <w:proofErr w:type="spellStart"/>
                             <w:r>
                               <w:t>Abstraction</w:t>
                             </w:r>
-                            <w:proofErr w:type="spellEnd"/>
                           </w:p>
                           <w:p>
                             <w:pPr>
@@ -14153,33 +13464,12 @@
                               </w:pBdr>
                             </w:pPr>
                             <w:r>
-                              <w:t xml:space="preserve">- </w:t>
+                              <w:t>- impl : Implementor</w:t>
                             </w:r>
-                            <w:proofErr w:type="spellStart"/>
-                            <w:r>
-                              <w:t>impl</w:t>
-                            </w:r>
-                            <w:proofErr w:type="spellEnd"/>
-                            <w:r>
-                              <w:t xml:space="preserve"> : </w:t>
-                            </w:r>
-                            <w:proofErr w:type="spellStart"/>
-                            <w:r>
-                              <w:t>Implementor</w:t>
-                            </w:r>
-                            <w:proofErr w:type="spellEnd"/>
                           </w:p>
                           <w:p>
                             <w:r>
-                              <w:t xml:space="preserve">+ </w:t>
-                            </w:r>
-                            <w:proofErr w:type="spellStart"/>
-                            <w:r>
-                              <w:t>function</w:t>
-                            </w:r>
-                            <w:proofErr w:type="spellEnd"/>
-                            <w:r>
-                              <w:t>()</w:t>
+                              <w:t>+ function()</w:t>
                             </w:r>
                           </w:p>
                         </w:txbxContent>
@@ -14202,11 +13492,9 @@
                 <v:textbox>
                   <w:txbxContent>
                     <w:p>
-                      <w:proofErr w:type="spellStart"/>
                       <w:r>
                         <w:t>Abstraction</w:t>
                       </w:r>
-                      <w:proofErr w:type="spellEnd"/>
                     </w:p>
                     <w:p>
                       <w:pPr>
@@ -14216,33 +13504,12 @@
                         </w:pBdr>
                       </w:pPr>
                       <w:r>
-                        <w:t xml:space="preserve">- </w:t>
+                        <w:t>- impl : Implementor</w:t>
                       </w:r>
-                      <w:proofErr w:type="spellStart"/>
-                      <w:r>
-                        <w:t>impl</w:t>
-                      </w:r>
-                      <w:proofErr w:type="spellEnd"/>
-                      <w:r>
-                        <w:t xml:space="preserve"> : </w:t>
-                      </w:r>
-                      <w:proofErr w:type="spellStart"/>
-                      <w:r>
-                        <w:t>Implementor</w:t>
-                      </w:r>
-                      <w:proofErr w:type="spellEnd"/>
                     </w:p>
                     <w:p>
                       <w:r>
-                        <w:t xml:space="preserve">+ </w:t>
-                      </w:r>
-                      <w:proofErr w:type="spellStart"/>
-                      <w:r>
-                        <w:t>function</w:t>
-                      </w:r>
-                      <w:proofErr w:type="spellEnd"/>
-                      <w:r>
-                        <w:t>()</w:t>
+                        <w:t>+ function()</w:t>
                       </w:r>
                     </w:p>
                   </w:txbxContent>
@@ -14317,14 +13584,12 @@
                                 <w:i/>
                               </w:rPr>
                             </w:pPr>
-                            <w:proofErr w:type="spellStart"/>
                             <w:r>
                               <w:rPr>
                                 <w:i/>
                               </w:rPr>
                               <w:t>Implementor</w:t>
                             </w:r>
-                            <w:proofErr w:type="spellEnd"/>
                           </w:p>
                           <w:p>
                             <w:pPr>
@@ -14336,15 +13601,7 @@
                           </w:p>
                           <w:p>
                             <w:r>
-                              <w:t xml:space="preserve">+ </w:t>
-                            </w:r>
-                            <w:proofErr w:type="spellStart"/>
-                            <w:r>
-                              <w:t>implementation</w:t>
-                            </w:r>
-                            <w:proofErr w:type="spellEnd"/>
-                            <w:r>
-                              <w:t>()</w:t>
+                              <w:t>+ implementation()</w:t>
                             </w:r>
                           </w:p>
                         </w:txbxContent>
@@ -14372,14 +13629,12 @@
                           <w:i/>
                         </w:rPr>
                       </w:pPr>
-                      <w:proofErr w:type="spellStart"/>
                       <w:r>
                         <w:rPr>
                           <w:i/>
                         </w:rPr>
                         <w:t>Implementor</w:t>
                       </w:r>
-                      <w:proofErr w:type="spellEnd"/>
                     </w:p>
                     <w:p>
                       <w:pPr>
@@ -14391,15 +13646,7 @@
                     </w:p>
                     <w:p>
                       <w:r>
-                        <w:t xml:space="preserve">+ </w:t>
-                      </w:r>
-                      <w:proofErr w:type="spellStart"/>
-                      <w:r>
-                        <w:t>implementation</w:t>
-                      </w:r>
-                      <w:proofErr w:type="spellEnd"/>
-                      <w:r>
-                        <w:t>()</w:t>
+                        <w:t>+ implementation()</w:t>
                       </w:r>
                     </w:p>
                   </w:txbxContent>
@@ -14483,7 +13730,7 @@
           </mc:Choice>
           <mc:Fallback>
             <w:pict>
-              <v:line w14:anchorId="342FD499" id="Gerader Verbinder 18" o:spid="_x0000_s1026" style="position:absolute;flip:y;z-index:251649024;visibility:visible;mso-wrap-style:square;mso-height-percent:0;mso-wrap-distance-left:9pt;mso-wrap-distance-top:0;mso-wrap-distance-right:9pt;mso-wrap-distance-bottom:0;mso-position-horizontal:absolute;mso-position-horizontal-relative:text;mso-position-vertical:absolute;mso-position-vertical-relative:text;mso-height-percent:0;mso-height-relative:margin" from="233.65pt,14.1pt" to="253.15pt,14.1pt" o:gfxdata="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" filled="t" fillcolor="white [3201]" strokecolor="black [3200]" strokeweight="2pt"/>
+              <v:line w14:anchorId="428C1B2B" id="Gerader Verbinder 18" o:spid="_x0000_s1026" style="position:absolute;flip:y;z-index:251649024;visibility:visible;mso-wrap-style:square;mso-height-percent:0;mso-wrap-distance-left:9pt;mso-wrap-distance-top:0;mso-wrap-distance-right:9pt;mso-wrap-distance-bottom:0;mso-position-horizontal:absolute;mso-position-horizontal-relative:text;mso-position-vertical:absolute;mso-position-vertical-relative:text;mso-height-percent:0;mso-height-relative:margin" from="233.65pt,14.1pt" to="253.15pt,14.1pt" o:gfxdata="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" filled="t" fillcolor="white [3201]" strokecolor="black [3200]" strokeweight="2pt"/>
             </w:pict>
           </mc:Fallback>
         </mc:AlternateContent>
@@ -14550,7 +13797,7 @@
           </mc:Choice>
           <mc:Fallback>
             <w:pict>
-              <v:shape w14:anchorId="299F06DC" id="Flussdiagramm: Verzweigung 17" o:spid="_x0000_s1026" type="#_x0000_t110" style="position:absolute;margin-left:211.9pt;margin-top:8pt;width:21.75pt;height:13.5pt;z-index:251642880;visibility:visible;mso-wrap-style:square;mso-wrap-distance-left:9pt;mso-wrap-distance-top:0;mso-wrap-distance-right:9pt;mso-wrap-distance-bottom:0;mso-position-horizontal:absolute;mso-position-horizontal-relative:text;mso-position-vertical:absolute;mso-position-vertical-relative:text;v-text-anchor:middle" o:gfxdata="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" fillcolor="white [3201]" strokecolor="black [3200]" strokeweight="2pt"/>
+              <v:shape w14:anchorId="7418739B" id="Flussdiagramm: Verzweigung 17" o:spid="_x0000_s1026" type="#_x0000_t110" style="position:absolute;margin-left:211.9pt;margin-top:8pt;width:21.75pt;height:13.5pt;z-index:251642880;visibility:visible;mso-wrap-style:square;mso-wrap-distance-left:9pt;mso-wrap-distance-top:0;mso-wrap-distance-right:9pt;mso-wrap-distance-bottom:0;mso-position-horizontal:absolute;mso-position-horizontal-relative:text;mso-position-vertical:absolute;mso-position-vertical-relative:text;v-text-anchor:middle" o:gfxdata="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" fillcolor="white [3201]" strokecolor="black [3200]" strokeweight="2pt"/>
             </w:pict>
           </mc:Fallback>
         </mc:AlternateContent>
@@ -14632,7 +13879,7 @@
           </mc:Choice>
           <mc:Fallback>
             <w:pict>
-              <v:line w14:anchorId="650F0832" id="Gerader Verbinder 9" o:spid="_x0000_s1026" style="position:absolute;flip:y;z-index:251630592;visibility:visible;mso-wrap-style:square;mso-width-percent:0;mso-height-percent:0;mso-wrap-distance-left:9pt;mso-wrap-distance-top:0;mso-wrap-distance-right:9pt;mso-wrap-distance-bottom:0;mso-position-horizontal:absolute;mso-position-horizontal-relative:text;mso-position-vertical:absolute;mso-position-vertical-relative:text;mso-width-percent:0;mso-height-percent:0;mso-width-relative:margin;mso-height-relative:margin" from="132.4pt,8.25pt" to="132.4pt,62.25pt" o:gfxdata="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" filled="t" fillcolor="white [3201]" strokecolor="black [3200]" strokeweight="2pt"/>
+              <v:line w14:anchorId="3E197CC1" id="Gerader Verbinder 9" o:spid="_x0000_s1026" style="position:absolute;flip:y;z-index:251630592;visibility:visible;mso-wrap-style:square;mso-width-percent:0;mso-height-percent:0;mso-wrap-distance-left:9pt;mso-wrap-distance-top:0;mso-wrap-distance-right:9pt;mso-wrap-distance-bottom:0;mso-position-horizontal:absolute;mso-position-horizontal-relative:text;mso-position-vertical:absolute;mso-position-vertical-relative:text;mso-width-percent:0;mso-height-percent:0;mso-width-relative:margin;mso-height-relative:margin" from="132.4pt,8.25pt" to="132.4pt,62.25pt" o:gfxdata="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" filled="t" fillcolor="white [3201]" strokecolor="black [3200]" strokeweight="2pt"/>
             </w:pict>
           </mc:Fallback>
         </mc:AlternateContent>
@@ -14700,7 +13947,7 @@
           </mc:Choice>
           <mc:Fallback>
             <w:pict>
-              <v:line w14:anchorId="54EC2A36" id="Gerader Verbinder 10" o:spid="_x0000_s1026" style="position:absolute;flip:y;z-index:251632640;visibility:visible;mso-wrap-style:square;mso-width-percent:0;mso-height-percent:0;mso-wrap-distance-left:9pt;mso-wrap-distance-top:0;mso-wrap-distance-right:9pt;mso-wrap-distance-bottom:0;mso-position-horizontal:absolute;mso-position-horizontal-relative:text;mso-position-vertical:absolute;mso-position-vertical-relative:text;mso-width-percent:0;mso-height-percent:0;mso-width-relative:margin;mso-height-relative:margin" from="339.4pt,8.25pt" to="339.4pt,62.25pt" o:gfxdata="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" filled="t" fillcolor="white [3201]" strokecolor="black [3200]" strokeweight="2pt"/>
+              <v:line w14:anchorId="09C7EDC1" id="Gerader Verbinder 10" o:spid="_x0000_s1026" style="position:absolute;flip:y;z-index:251632640;visibility:visible;mso-wrap-style:square;mso-width-percent:0;mso-height-percent:0;mso-wrap-distance-left:9pt;mso-wrap-distance-top:0;mso-wrap-distance-right:9pt;mso-wrap-distance-bottom:0;mso-position-horizontal:absolute;mso-position-horizontal-relative:text;mso-position-vertical:absolute;mso-position-vertical-relative:text;mso-width-percent:0;mso-height-percent:0;mso-width-relative:margin;mso-height-relative:margin" from="339.4pt,8.25pt" to="339.4pt,62.25pt" o:gfxdata="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" filled="t" fillcolor="white [3201]" strokecolor="black [3200]" strokeweight="2pt"/>
             </w:pict>
           </mc:Fallback>
         </mc:AlternateContent>
@@ -14767,7 +14014,7 @@
           </mc:Choice>
           <mc:Fallback>
             <w:pict>
-              <v:shape w14:anchorId="39B254B3" id="Gleichschenkliges Dreieck 15" o:spid="_x0000_s1026" type="#_x0000_t5" style="position:absolute;margin-left:125.65pt;margin-top:14.25pt;width:15pt;height:15pt;z-index:251640832;visibility:visible;mso-wrap-style:square;mso-wrap-distance-left:9pt;mso-wrap-distance-top:0;mso-wrap-distance-right:9pt;mso-wrap-distance-bottom:0;mso-position-horizontal:absolute;mso-position-horizontal-relative:text;mso-position-vertical:absolute;mso-position-vertical-relative:text;v-text-anchor:middle" o:gfxdata="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" fillcolor="white [3201]" strokecolor="black [3200]" strokeweight="2pt"/>
+              <v:shape w14:anchorId="6A5283B9" id="Gleichschenkliges Dreieck 15" o:spid="_x0000_s1026" type="#_x0000_t5" style="position:absolute;margin-left:125.65pt;margin-top:14.25pt;width:15pt;height:15pt;z-index:251640832;visibility:visible;mso-wrap-style:square;mso-wrap-distance-left:9pt;mso-wrap-distance-top:0;mso-wrap-distance-right:9pt;mso-wrap-distance-bottom:0;mso-position-horizontal:absolute;mso-position-horizontal-relative:text;mso-position-vertical:absolute;mso-position-vertical-relative:text;v-text-anchor:middle" o:gfxdata="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" fillcolor="white [3201]" strokecolor="black [3200]" strokeweight="2pt"/>
             </w:pict>
           </mc:Fallback>
         </mc:AlternateContent>
@@ -14834,7 +14081,7 @@
           </mc:Choice>
           <mc:Fallback>
             <w:pict>
-              <v:shape w14:anchorId="2C583E3C" id="Gleichschenkliges Dreieck 16" o:spid="_x0000_s1026" type="#_x0000_t5" style="position:absolute;margin-left:332.65pt;margin-top:14.25pt;width:15pt;height:15pt;z-index:251644928;visibility:visible;mso-wrap-style:square;mso-wrap-distance-left:9pt;mso-wrap-distance-top:0;mso-wrap-distance-right:9pt;mso-wrap-distance-bottom:0;mso-position-horizontal:absolute;mso-position-horizontal-relative:text;mso-position-vertical:absolute;mso-position-vertical-relative:text;v-text-anchor:middle" o:gfxdata="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" fillcolor="white [3201]" strokecolor="black [3200]" strokeweight="2pt"/>
+              <v:shape w14:anchorId="5613E6FA" id="Gleichschenkliges Dreieck 16" o:spid="_x0000_s1026" type="#_x0000_t5" style="position:absolute;margin-left:332.65pt;margin-top:14.25pt;width:15pt;height:15pt;z-index:251644928;visibility:visible;mso-wrap-style:square;mso-wrap-distance-left:9pt;mso-wrap-distance-top:0;mso-wrap-distance-right:9pt;mso-wrap-distance-bottom:0;mso-position-horizontal:absolute;mso-position-horizontal-relative:text;mso-position-vertical:absolute;mso-position-vertical-relative:text;v-text-anchor:middle" o:gfxdata="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" fillcolor="white [3201]" strokecolor="black [3200]" strokeweight="2pt"/>
             </w:pict>
           </mc:Fallback>
         </mc:AlternateContent>
@@ -14920,11 +14167,9 @@
                       <wps:txbx>
                         <w:txbxContent>
                           <w:p>
-                            <w:proofErr w:type="spellStart"/>
                             <w:r>
                               <w:t>ConcreteImplementor</w:t>
                             </w:r>
-                            <w:proofErr w:type="spellEnd"/>
                           </w:p>
                           <w:p>
                             <w:pPr>
@@ -14936,15 +14181,7 @@
                           </w:p>
                           <w:p>
                             <w:r>
-                              <w:t xml:space="preserve">+ </w:t>
-                            </w:r>
-                            <w:proofErr w:type="spellStart"/>
-                            <w:r>
-                              <w:t>implementation</w:t>
-                            </w:r>
-                            <w:proofErr w:type="spellEnd"/>
-                            <w:r>
-                              <w:t>()</w:t>
+                              <w:t>+ implementation()</w:t>
                             </w:r>
                           </w:p>
                         </w:txbxContent>
@@ -14967,11 +14204,9 @@
                 <v:textbox>
                   <w:txbxContent>
                     <w:p>
-                      <w:proofErr w:type="spellStart"/>
                       <w:r>
                         <w:t>ConcreteImplementor</w:t>
                       </w:r>
-                      <w:proofErr w:type="spellEnd"/>
                     </w:p>
                     <w:p>
                       <w:pPr>
@@ -14983,15 +14218,7 @@
                     </w:p>
                     <w:p>
                       <w:r>
-                        <w:t xml:space="preserve">+ </w:t>
-                      </w:r>
-                      <w:proofErr w:type="spellStart"/>
-                      <w:r>
-                        <w:t>implementation</w:t>
-                      </w:r>
-                      <w:proofErr w:type="spellEnd"/>
-                      <w:r>
-                        <w:t>()</w:t>
+                        <w:t>+ implementation()</w:t>
                       </w:r>
                     </w:p>
                   </w:txbxContent>
@@ -15061,11 +14288,9 @@
                       <wps:txbx>
                         <w:txbxContent>
                           <w:p>
-                            <w:proofErr w:type="spellStart"/>
                             <w:r>
                               <w:t>RefinedAbstraction</w:t>
                             </w:r>
-                            <w:proofErr w:type="spellEnd"/>
                           </w:p>
                           <w:p>
                             <w:pPr>
@@ -15077,15 +14302,7 @@
                           </w:p>
                           <w:p>
                             <w:r>
-                              <w:t xml:space="preserve">+ </w:t>
-                            </w:r>
-                            <w:proofErr w:type="spellStart"/>
-                            <w:r>
-                              <w:t>function</w:t>
-                            </w:r>
-                            <w:proofErr w:type="spellEnd"/>
-                            <w:r>
-                              <w:t>()</w:t>
+                              <w:t>+ function()</w:t>
                             </w:r>
                           </w:p>
                         </w:txbxContent>
@@ -15108,11 +14325,9 @@
                 <v:textbox>
                   <w:txbxContent>
                     <w:p>
-                      <w:proofErr w:type="spellStart"/>
                       <w:r>
                         <w:t>RefinedAbstraction</w:t>
                       </w:r>
-                      <w:proofErr w:type="spellEnd"/>
                     </w:p>
                     <w:p>
                       <w:pPr>
@@ -15124,15 +14339,7 @@
                     </w:p>
                     <w:p>
                       <w:r>
-                        <w:t xml:space="preserve">+ </w:t>
-                      </w:r>
-                      <w:proofErr w:type="spellStart"/>
-                      <w:r>
-                        <w:t>function</w:t>
-                      </w:r>
-                      <w:proofErr w:type="spellEnd"/>
-                      <w:r>
-                        <w:t>()</w:t>
+                        <w:t>+ function()</w:t>
                       </w:r>
                     </w:p>
                   </w:txbxContent>
@@ -15183,15 +14390,7 @@
         <w:t xml:space="preserve">Da viele verschiedene </w:t>
       </w:r>
       <w:r>
-        <w:t xml:space="preserve">Schnittstellen (und dessen </w:t>
-      </w:r>
-      <w:proofErr w:type="spellStart"/>
-      <w:r>
-        <w:t>libraries</w:t>
-      </w:r>
-      <w:proofErr w:type="spellEnd"/>
-      <w:r>
-        <w:t>)</w:t>
+        <w:t>Schnittstellen (und dessen libraries)</w:t>
       </w:r>
       <w:r>
         <w:t xml:space="preserve"> unter einen Hut gebracht w</w:t>
@@ -15203,45 +14402,13 @@
         <w:t xml:space="preserve">rden </w:t>
       </w:r>
       <w:r>
-        <w:t>müssen, wurde das Bridge-Pattern gewählt, um hier ein gemeinsames (triviales) Interface für jede Schnittstelle verwenden zu können. Jede neue Schnittstelle zu einem Fremdsystem kann somit über die „</w:t>
-      </w:r>
-      <w:proofErr w:type="spellStart"/>
-      <w:r>
-        <w:t>Abstraction</w:t>
-      </w:r>
-      <w:proofErr w:type="spellEnd"/>
-      <w:r>
-        <w:t xml:space="preserve">“ (siehe Bild; </w:t>
-      </w:r>
-      <w:proofErr w:type="spellStart"/>
-      <w:r>
-        <w:t>interface</w:t>
-      </w:r>
-      <w:proofErr w:type="spellEnd"/>
-      <w:r>
-        <w:t xml:space="preserve"> zur Verwendu</w:t>
-      </w:r>
-      <w:r>
-        <w:t xml:space="preserve">ng) aufgerufen werden. Die </w:t>
-      </w:r>
-      <w:proofErr w:type="spellStart"/>
-      <w:r>
-        <w:t>Refi</w:t>
-      </w:r>
-      <w:r>
-        <w:t>nedAbstraction</w:t>
-      </w:r>
-      <w:proofErr w:type="spellEnd"/>
-      <w:r>
-        <w:t xml:space="preserve"> (siehe Bild; Code, der den Zugriff der Abstraktion auf die konkrete Library </w:t>
-      </w:r>
-      <w:proofErr w:type="spellStart"/>
-      <w:r>
-        <w:t>mapped</w:t>
-      </w:r>
-      <w:proofErr w:type="spellEnd"/>
-      <w:r>
-        <w:t xml:space="preserve">) muss beim Integrationsprozess ausdefiniert werden. </w:t>
+        <w:t>müssen, wurde das Bridge-Pattern gewählt, um hier ein gemeinsames (triviales) Interface für jede Schnittstelle verwenden zu können. Jede neue Schnittstelle zu einem Fremdsystem kann somit über die „Abstraction“ (siehe Bild; interface zur Verwendu</w:t>
+      </w:r>
+      <w:r>
+        <w:t>ng) aufgerufen werden. Die Refi</w:t>
+      </w:r>
+      <w:r>
+        <w:t xml:space="preserve">nedAbstraction (siehe Bild; Code, der den Zugriff der Abstraktion auf die konkrete Library mapped) muss beim Integrationsprozess ausdefiniert werden. </w:t>
       </w:r>
     </w:p>
     <w:p/>
@@ -15269,15 +14436,7 @@
         <w:jc w:val="left"/>
       </w:pPr>
       <w:r>
-        <w:t>Medizinische Befunde mit Bildern werden beim Holen der Daten konsolidiert und werden in einem standardisierten JSON-Format ausgegeben bzw. Bilder im Portable Network Graphics (</w:t>
-      </w:r>
-      <w:proofErr w:type="spellStart"/>
-      <w:r>
-        <w:t>png</w:t>
-      </w:r>
-      <w:proofErr w:type="spellEnd"/>
-      <w:r>
-        <w:t>)-Format mit einem eindeutig vergebenen Namen hinzugefügt (UUID) mit Referenz im JSON-File.</w:t>
+        <w:t>Medizinische Befunde mit Bildern werden beim Holen der Daten konsolidiert und werden in einem standardisierten JSON-Format ausgegeben bzw. Bilder im Portable Network Graphics (png)-Format mit einem eindeutig vergebenen Namen hinzugefügt (UUID) mit Referenz im JSON-File.</w:t>
       </w:r>
     </w:p>
     <w:p>
@@ -15296,37 +14455,13 @@
     </w:p>
     <w:p>
       <w:r>
-        <w:t xml:space="preserve">Über das Pattern ist es möglich dem implementierenden Team nicht ein Interface sondern nur ein </w:t>
-      </w:r>
-      <w:proofErr w:type="spellStart"/>
-      <w:r>
-        <w:t>Requirement</w:t>
-      </w:r>
-      <w:proofErr w:type="spellEnd"/>
-      <w:r>
-        <w:t xml:space="preserve"> (also abstrakte Anforderung bspw. von einem reinen, nicht technischen Projekt-Manager) vorzugeben (bzw. Software zuzukaufen, wobei man dem Hersteller meist nur schwer eine Schnittstelle vorgeben kann). Das </w:t>
-      </w:r>
-      <w:proofErr w:type="spellStart"/>
-      <w:r>
-        <w:t>Requirement</w:t>
-      </w:r>
-      <w:proofErr w:type="spellEnd"/>
-      <w:r>
-        <w:t xml:space="preserve"> wird dann implementi</w:t>
-      </w:r>
-      <w:r>
-        <w:t xml:space="preserve">ert, getestet und über die </w:t>
-      </w:r>
-      <w:proofErr w:type="spellStart"/>
-      <w:r>
-        <w:t>Ref</w:t>
-      </w:r>
-      <w:r>
-        <w:t>inedAbstraction</w:t>
-      </w:r>
-      <w:proofErr w:type="spellEnd"/>
-      <w:r>
-        <w:t xml:space="preserve"> in das Projekt von einem - unter Umständen anderen - Team integriert. </w:t>
+        <w:t>Über das Pattern ist es möglich dem implementierenden Team nicht ein Interface sondern nur ein Requirement (also abstrakte Anforderung bspw. von einem reinen, nicht technischen Projekt-Manager) vorzugeben (bzw. Software zuzukaufen, wobei man dem Hersteller meist nur schwer eine Schnittstelle vorgeben kann). Das Requirement wird dann implementi</w:t>
+      </w:r>
+      <w:r>
+        <w:t>ert, getestet und über die Ref</w:t>
+      </w:r>
+      <w:r>
+        <w:t xml:space="preserve">inedAbstraction in das Projekt von einem - unter Umständen anderen - Team integriert. </w:t>
       </w:r>
     </w:p>
     <w:p>
@@ -15337,7 +14472,7 @@
       <w:r>
         <w:t>Persistenz</w:t>
       </w:r>
-      <w:bookmarkEnd w:id="62"/>
+      <w:bookmarkEnd w:id="63"/>
       <w:bookmarkEnd w:id="65"/>
     </w:p>
     <w:p>
@@ -15427,99 +14562,124 @@
         <w:rPr>
           <w:rFonts w:cs="Arial"/>
           <w:sz w:val="20"/>
-          <w:lang w:val="de-AT"/>
-        </w:rPr>
-        <w:t>In Geschäftstransaktionen VCRP (</w:t>
-      </w:r>
-      <w:proofErr w:type="spellStart"/>
+          <w:lang w:val="en-US"/>
+        </w:rPr>
+        <w:t>In Geschäftstransaktionen VCRP (Visibilit</w:t>
+      </w:r>
+      <w:r>
+        <w:rPr>
+          <w:rFonts w:cs="Arial"/>
+          <w:sz w:val="20"/>
+          <w:lang w:val="en-US"/>
+        </w:rPr>
+        <w:t xml:space="preserve">y; Consistency; Recovery; Permanence) statt ACID. </w:t>
+      </w:r>
       <w:r>
         <w:rPr>
           <w:rFonts w:cs="Arial"/>
           <w:sz w:val="20"/>
           <w:lang w:val="de-AT"/>
         </w:rPr>
-        <w:t>Visibilit</w:t>
-      </w:r>
-      <w:proofErr w:type="spellEnd"/>
-      <w:r>
+        <w:t>Recovery über das Command Pattern.</w:t>
+      </w:r>
+    </w:p>
+    <w:p>
+      <w:pPr>
+        <w:pStyle w:val="Heading2"/>
+      </w:pPr>
+      <w:bookmarkStart w:id="74" w:name="_Toc161293466"/>
+      <w:bookmarkStart w:id="75" w:name="_Toc188159251"/>
+      <w:r>
+        <w:t>Sessionbehandlung</w:t>
+      </w:r>
+      <w:bookmarkEnd w:id="74"/>
+      <w:bookmarkEnd w:id="75"/>
+    </w:p>
+    <w:p>
+      <w:pPr>
+        <w:spacing w:before="56" w:after="113"/>
         <w:rPr>
           <w:rFonts w:cs="Arial"/>
           <w:sz w:val="20"/>
-          <w:lang w:val="en-US"/>
-        </w:rPr>
-        <w:t xml:space="preserve">y; Consistency; Recovery; Permanence) </w:t>
-      </w:r>
-      <w:proofErr w:type="spellStart"/>
-      <w:r>
+        </w:rPr>
+      </w:pPr>
+    </w:p>
+    <w:p>
+      <w:pPr>
+        <w:pStyle w:val="Heading2"/>
+      </w:pPr>
+      <w:bookmarkStart w:id="76" w:name="_Toc161293467"/>
+      <w:bookmarkStart w:id="77" w:name="_Toc188159252"/>
+      <w:r>
+        <w:t>Sicherheit</w:t>
+      </w:r>
+      <w:bookmarkEnd w:id="76"/>
+      <w:bookmarkEnd w:id="77"/>
+    </w:p>
+    <w:p>
+      <w:pPr>
+        <w:spacing w:before="56" w:after="113"/>
         <w:rPr>
           <w:rFonts w:cs="Arial"/>
           <w:sz w:val="20"/>
-          <w:lang w:val="en-US"/>
-        </w:rPr>
-        <w:t>statt</w:t>
-      </w:r>
-      <w:proofErr w:type="spellEnd"/>
+        </w:rPr>
+      </w:pPr>
       <w:r>
         <w:rPr>
           <w:rFonts w:cs="Arial"/>
           <w:sz w:val="20"/>
-          <w:lang w:val="en-US"/>
-        </w:rPr>
-        <w:t xml:space="preserve"> ACID. </w:t>
-      </w:r>
-      <w:proofErr w:type="spellStart"/>
-      <w:r>
+        </w:rPr>
+        <w:t>Eine Anfrage auf einen Datensatz wird mit Hilfe eines Zugriffstokens gewährleistet. Zu Grunde liegt das Pipes and Filters Pattern, wo Sicherheitsfilter implementiert werden, die diesen Token überprüfen.</w:t>
+      </w:r>
+    </w:p>
+    <w:p>
+      <w:pPr>
+        <w:spacing w:before="56" w:after="113"/>
         <w:rPr>
           <w:rFonts w:cs="Arial"/>
           <w:sz w:val="20"/>
-          <w:lang w:val="de-AT"/>
-        </w:rPr>
-        <w:t>Recovery</w:t>
-      </w:r>
-      <w:proofErr w:type="spellEnd"/>
-      <w:r>
+        </w:rPr>
+      </w:pPr>
+    </w:p>
+    <w:p>
+      <w:pPr>
+        <w:pStyle w:val="Heading2"/>
+      </w:pPr>
+      <w:bookmarkStart w:id="78" w:name="_Toc161293468"/>
+      <w:bookmarkStart w:id="79" w:name="_Toc188159253"/>
+      <w:r>
+        <w:t>Kommunikation und Integration mit anderen IT-Systemen</w:t>
+      </w:r>
+      <w:bookmarkEnd w:id="78"/>
+      <w:bookmarkEnd w:id="79"/>
+    </w:p>
+    <w:p>
+      <w:pPr>
+        <w:spacing w:before="56" w:after="113"/>
         <w:rPr>
           <w:rFonts w:cs="Arial"/>
           <w:sz w:val="20"/>
-          <w:lang w:val="de-AT"/>
-        </w:rPr>
-        <w:t xml:space="preserve"> über das Command Pattern.</w:t>
-      </w:r>
-    </w:p>
-    <w:p>
-      <w:pPr>
-        <w:pStyle w:val="Heading2"/>
-      </w:pPr>
-      <w:bookmarkStart w:id="74" w:name="_Toc161293466"/>
-      <w:bookmarkStart w:id="75" w:name="_Toc188159251"/>
-      <w:proofErr w:type="spellStart"/>
-      <w:r>
-        <w:t>Sessionbehandlung</w:t>
-      </w:r>
-      <w:bookmarkEnd w:id="74"/>
-      <w:bookmarkEnd w:id="75"/>
-      <w:proofErr w:type="spellEnd"/>
-    </w:p>
-    <w:p>
-      <w:pPr>
-        <w:spacing w:before="56" w:after="113"/>
+        </w:rPr>
+      </w:pPr>
+      <w:r>
         <w:rPr>
           <w:rFonts w:cs="Arial"/>
           <w:sz w:val="20"/>
         </w:rPr>
-      </w:pPr>
+        <w:t>Wird ein neues System angeschlossen, muss dieses ein Interface implementieren, über welches die Systeme miteinander kommunizieren können. Hierfür wird ein Bridge Pattern verwendet, welches alle Verbindungen unter einen Hut bringen kann, um so eine einfache Erweiterbarkeit zu gewährleisten.</w:t>
+      </w:r>
     </w:p>
     <w:p>
       <w:pPr>
         <w:pStyle w:val="Heading2"/>
       </w:pPr>
-      <w:bookmarkStart w:id="76" w:name="_Toc161293467"/>
-      <w:bookmarkStart w:id="77" w:name="_Toc188159252"/>
-      <w:r>
-        <w:t>Sicherheit</w:t>
-      </w:r>
-      <w:bookmarkEnd w:id="76"/>
-      <w:bookmarkEnd w:id="77"/>
+      <w:bookmarkStart w:id="80" w:name="_Toc161293469"/>
+      <w:bookmarkStart w:id="81" w:name="_Toc188159254"/>
+      <w:r>
+        <w:t>Verteilung</w:t>
+      </w:r>
+      <w:bookmarkEnd w:id="80"/>
+      <w:bookmarkEnd w:id="81"/>
     </w:p>
     <w:p>
       <w:pPr>
@@ -15529,144 +14689,47 @@
           <w:sz w:val="20"/>
         </w:rPr>
       </w:pPr>
-      <w:r>
+    </w:p>
+    <w:p>
+      <w:pPr>
+        <w:pStyle w:val="Heading2"/>
+      </w:pPr>
+      <w:bookmarkStart w:id="82" w:name="_Toc161293479"/>
+      <w:bookmarkStart w:id="83" w:name="_Toc188159255"/>
+      <w:r>
+        <w:t>Plausibilisierung und Validierung</w:t>
+      </w:r>
+      <w:bookmarkEnd w:id="82"/>
+      <w:bookmarkEnd w:id="83"/>
+    </w:p>
+    <w:p>
+      <w:pPr>
+        <w:spacing w:before="56" w:after="113"/>
         <w:rPr>
           <w:rFonts w:cs="Arial"/>
           <w:sz w:val="20"/>
         </w:rPr>
-        <w:t xml:space="preserve">Eine Anfrage auf einen Datensatz wird mit Hilfe eines Zugriffstokens gewährleistet. Zu Grunde liegt </w:t>
-      </w:r>
-      <w:proofErr w:type="gramStart"/>
-      <w:r>
+      </w:pPr>
+    </w:p>
+    <w:p>
+      <w:pPr>
+        <w:pStyle w:val="Heading2"/>
+      </w:pPr>
+      <w:bookmarkStart w:id="84" w:name="_Toc161293470"/>
+      <w:bookmarkStart w:id="85" w:name="_Toc188159256"/>
+      <w:r>
+        <w:t>Ausnahme-/Fehlerbehandlung</w:t>
+      </w:r>
+      <w:bookmarkEnd w:id="84"/>
+      <w:bookmarkEnd w:id="85"/>
+    </w:p>
+    <w:p>
+      <w:pPr>
+        <w:spacing w:before="56" w:after="113"/>
         <w:rPr>
           <w:rFonts w:cs="Arial"/>
           <w:sz w:val="20"/>
         </w:rPr>
-        <w:t>das Pipes</w:t>
-      </w:r>
-      <w:proofErr w:type="gramEnd"/>
-      <w:r>
-        <w:rPr>
-          <w:rFonts w:cs="Arial"/>
-          <w:sz w:val="20"/>
-        </w:rPr>
-        <w:t xml:space="preserve"> </w:t>
-      </w:r>
-      <w:proofErr w:type="spellStart"/>
-      <w:r>
-        <w:rPr>
-          <w:rFonts w:cs="Arial"/>
-          <w:sz w:val="20"/>
-        </w:rPr>
-        <w:t>and</w:t>
-      </w:r>
-      <w:proofErr w:type="spellEnd"/>
-      <w:r>
-        <w:rPr>
-          <w:rFonts w:cs="Arial"/>
-          <w:sz w:val="20"/>
-        </w:rPr>
-        <w:t xml:space="preserve"> Filters Pattern, wo Sicherheitsfilter implementiert werden, die diesen Token überprüfen.</w:t>
-      </w:r>
-    </w:p>
-    <w:p>
-      <w:pPr>
-        <w:spacing w:before="56" w:after="113"/>
-        <w:rPr>
-          <w:rFonts w:cs="Arial"/>
-          <w:sz w:val="20"/>
-        </w:rPr>
-      </w:pPr>
-    </w:p>
-    <w:p>
-      <w:pPr>
-        <w:pStyle w:val="Heading2"/>
-      </w:pPr>
-      <w:bookmarkStart w:id="78" w:name="_Toc161293468"/>
-      <w:bookmarkStart w:id="79" w:name="_Toc188159253"/>
-      <w:r>
-        <w:t>Kommunikation und Integration mit anderen IT-Systemen</w:t>
-      </w:r>
-      <w:bookmarkEnd w:id="78"/>
-      <w:bookmarkEnd w:id="79"/>
-    </w:p>
-    <w:p>
-      <w:pPr>
-        <w:spacing w:before="56" w:after="113"/>
-        <w:rPr>
-          <w:rFonts w:cs="Arial"/>
-          <w:sz w:val="20"/>
-        </w:rPr>
-      </w:pPr>
-      <w:r>
-        <w:rPr>
-          <w:rFonts w:cs="Arial"/>
-          <w:sz w:val="20"/>
-        </w:rPr>
-        <w:t>Wird ein neues System angeschlossen, muss dieses ein Interface implementieren, über welches die Systeme miteinander kommunizieren können. Hierfür wird ein Bridge Pattern verwendet, welches alle Verbindungen unter einen Hut bringen kann, um so eine einfache Erweiterbarkeit zu gewährleisten.</w:t>
-      </w:r>
-    </w:p>
-    <w:p>
-      <w:pPr>
-        <w:pStyle w:val="Heading2"/>
-      </w:pPr>
-      <w:bookmarkStart w:id="80" w:name="_Toc161293469"/>
-      <w:bookmarkStart w:id="81" w:name="_Toc188159254"/>
-      <w:r>
-        <w:t>Verteilung</w:t>
-      </w:r>
-      <w:bookmarkEnd w:id="80"/>
-      <w:bookmarkEnd w:id="81"/>
-    </w:p>
-    <w:p>
-      <w:pPr>
-        <w:spacing w:before="56" w:after="113"/>
-        <w:rPr>
-          <w:rFonts w:cs="Arial"/>
-          <w:sz w:val="20"/>
-        </w:rPr>
-      </w:pPr>
-    </w:p>
-    <w:p>
-      <w:pPr>
-        <w:pStyle w:val="Heading2"/>
-      </w:pPr>
-      <w:bookmarkStart w:id="82" w:name="_Toc161293479"/>
-      <w:bookmarkStart w:id="83" w:name="_Toc188159255"/>
-      <w:r>
-        <w:t>Plausibilisierung und Validierung</w:t>
-      </w:r>
-      <w:bookmarkEnd w:id="82"/>
-      <w:bookmarkEnd w:id="83"/>
-    </w:p>
-    <w:p>
-      <w:pPr>
-        <w:spacing w:before="56" w:after="113"/>
-        <w:rPr>
-          <w:rFonts w:cs="Arial"/>
-          <w:sz w:val="20"/>
-        </w:rPr>
-      </w:pPr>
-    </w:p>
-    <w:p>
-      <w:pPr>
-        <w:pStyle w:val="Heading2"/>
-      </w:pPr>
-      <w:bookmarkStart w:id="84" w:name="_Toc161293470"/>
-      <w:bookmarkStart w:id="85" w:name="_Toc188159256"/>
-      <w:r>
-        <w:t>Ausnahme-/Fehlerbehandlung</w:t>
-      </w:r>
-      <w:bookmarkEnd w:id="84"/>
-      <w:bookmarkEnd w:id="85"/>
-    </w:p>
-    <w:p>
-      <w:pPr>
-        <w:spacing w:before="56" w:after="113"/>
-        <w:rPr>
-          <w:rFonts w:cs="Arial"/>
-          <w:sz w:val="20"/>
-        </w:rPr>
       </w:pPr>
     </w:p>
     <w:p>
@@ -15688,21 +14751,11 @@
       </w:pPr>
       <w:bookmarkStart w:id="88" w:name="_Toc161293472"/>
       <w:bookmarkStart w:id="89" w:name="_Toc188159258"/>
-      <w:proofErr w:type="spellStart"/>
-      <w:r>
-        <w:t>Logging</w:t>
-      </w:r>
-      <w:proofErr w:type="spellEnd"/>
-      <w:r>
-        <w:t xml:space="preserve">, Protokollierung, </w:t>
-      </w:r>
-      <w:proofErr w:type="spellStart"/>
-      <w:r>
-        <w:t>Tracing</w:t>
+      <w:r>
+        <w:t>Logging, Protokollierung, Tracing</w:t>
       </w:r>
       <w:bookmarkEnd w:id="88"/>
       <w:bookmarkEnd w:id="89"/>
-      <w:proofErr w:type="spellEnd"/>
       <w:r>
         <w:t xml:space="preserve"> </w:t>
       </w:r>
@@ -15723,35 +14776,7 @@
         <w:rPr>
           <w:sz w:val="20"/>
         </w:rPr>
-        <w:t xml:space="preserve">Kommt es zu Problemen im System wird dies in einem Logfile protokolliert. In diesem Logfile kann der Fehler mit der jeweiligen Komponente in Verbindung gebracht werden. Google Analytics kommt zum Einsatz, um genau nachvollziehen zu können bei welchem User Interface der Fehler aufgetreten ist. Falls es Datenschutzbedenken geben sollte, kann eine eigene Lösung für </w:t>
-      </w:r>
-      <w:proofErr w:type="spellStart"/>
-      <w:r>
-        <w:rPr>
-          <w:sz w:val="20"/>
-        </w:rPr>
-        <w:t>Traceability</w:t>
-      </w:r>
-      <w:proofErr w:type="spellEnd"/>
-      <w:r>
-        <w:rPr>
-          <w:sz w:val="20"/>
-        </w:rPr>
-        <w:t xml:space="preserve"> auf einem eigenen Server gehostet werden. Hierfür müssten Produkte wie zum Beispiel </w:t>
-      </w:r>
-      <w:proofErr w:type="spellStart"/>
-      <w:r>
-        <w:rPr>
-          <w:sz w:val="20"/>
-        </w:rPr>
-        <w:t>Webtrekk</w:t>
-      </w:r>
-      <w:proofErr w:type="spellEnd"/>
-      <w:r>
-        <w:rPr>
-          <w:sz w:val="20"/>
-        </w:rPr>
-        <w:t xml:space="preserve"> zugekauft werden. </w:t>
+        <w:t xml:space="preserve">Kommt es zu Problemen im System wird dies in einem Logfile protokolliert. In diesem Logfile kann der Fehler mit der jeweiligen Komponente in Verbindung gebracht werden. Google Analytics kommt zum Einsatz, um genau nachvollziehen zu können bei welchem User Interface der Fehler aufgetreten ist. Falls es Datenschutzbedenken geben sollte, kann eine eigene Lösung für Traceability auf einem eigenen Server gehostet werden. Hierfür müssten Produkte wie zum Beispiel Webtrekk zugekauft werden. </w:t>
       </w:r>
     </w:p>
     <w:p>
@@ -15829,23 +14854,7 @@
           <w:rFonts w:cs="Arial"/>
           <w:sz w:val="20"/>
         </w:rPr>
-        <w:t xml:space="preserve">Parallelisierung und Threading wird im Master/Slave Pattern behandelt. Werden zwei geleichzeitige Anfragen auf ein Service gesendet, so werden auch zwei </w:t>
-      </w:r>
-      <w:proofErr w:type="spellStart"/>
-      <w:r>
-        <w:rPr>
-          <w:rFonts w:cs="Arial"/>
-          <w:sz w:val="20"/>
-        </w:rPr>
-        <w:t>Slaves</w:t>
-      </w:r>
-      <w:proofErr w:type="spellEnd"/>
-      <w:r>
-        <w:rPr>
-          <w:rFonts w:cs="Arial"/>
-          <w:sz w:val="20"/>
-        </w:rPr>
-        <w:t xml:space="preserve"> erstellt, die diese Anfrage abarbeiten.</w:t>
+        <w:t>Parallelisierung und Threading wird im Master/Slave Pattern behandelt. Werden zwei geleichzeitige Anfragen auf ein Service gesendet, so werden auch zwei Slaves erstellt, die diese Anfrage abarbeiten.</w:t>
       </w:r>
     </w:p>
     <w:p>
@@ -16068,11 +15077,9 @@
       <w:pPr>
         <w:pStyle w:val="Heading2"/>
       </w:pPr>
-      <w:proofErr w:type="spellStart"/>
       <w:r>
         <w:t>Buildmanagement</w:t>
       </w:r>
-      <w:proofErr w:type="spellEnd"/>
     </w:p>
     <w:p>
       <w:pPr>
@@ -16156,15 +15163,7 @@
         <w:pStyle w:val="ListBullet"/>
       </w:pPr>
       <w:r>
-        <w:t>Forward/</w:t>
-      </w:r>
-      <w:proofErr w:type="spellStart"/>
-      <w:r>
-        <w:t>Reveiver</w:t>
-      </w:r>
-      <w:proofErr w:type="spellEnd"/>
-      <w:r>
-        <w:t xml:space="preserve"> </w:t>
+        <w:t xml:space="preserve">Forward/Reveiver </w:t>
       </w:r>
       <w:r>
         <w:tab/>
@@ -16359,184 +15358,115 @@
       <w:r>
         <w:t xml:space="preserve">Entscheidung 1 – </w:t>
       </w:r>
-      <w:proofErr w:type="spellStart"/>
-      <w:r>
-        <w:t>Bridged</w:t>
-      </w:r>
-      <w:proofErr w:type="spellEnd"/>
+      <w:r>
+        <w:t xml:space="preserve">Bridged </w:t>
+      </w:r>
+      <w:r>
+        <w:t>Master/Slave Pattern für Quellsysteme</w:t>
+      </w:r>
+    </w:p>
+    <w:p>
+      <w:r>
+        <w:t xml:space="preserve">Das Schnittstellenmodul zu den Quellsystemen ist zentraler Baustein für diese Middleware-Applikation. Hierbei sollte </w:t>
+      </w:r>
+      <w:r>
+        <w:t>beachtet werden, dass so ein zentrales Modul so performant wie möglich gestaltet werden soll.</w:t>
+      </w:r>
+    </w:p>
+    <w:p>
+      <w:r>
+        <w:t>Das</w:t>
+      </w:r>
+      <w:r>
+        <w:t xml:space="preserve"> Pattern </w:t>
+      </w:r>
+      <w:r>
+        <w:t xml:space="preserve">Master/Slave </w:t>
+      </w:r>
+      <w:r>
+        <w:t>dient der Verfügbarkeit</w:t>
+      </w:r>
+      <w:r>
+        <w:t xml:space="preserve"> / Hoch-Verfügbarkeit. Anstatt sequenzielle Abfragen abzuarbeiten </w:t>
+      </w:r>
+      <w:r>
+        <w:t xml:space="preserve">werden die Abfragen pro Quelle parallel </w:t>
+      </w:r>
+      <w:r>
+        <w:t xml:space="preserve">pro Datenquelle (=1 Slave pro Datenquelle) </w:t>
+      </w:r>
+      <w:r>
+        <w:t>ausgeführt</w:t>
+      </w:r>
+      <w:r>
+        <w:t xml:space="preserve"> (bridged)</w:t>
+      </w:r>
+      <w:r>
+        <w:t>.</w:t>
+      </w:r>
       <w:r>
         <w:t xml:space="preserve"> </w:t>
       </w:r>
-      <w:r>
-        <w:t>Master/Slave Pattern für Quellsysteme</w:t>
-      </w:r>
-    </w:p>
-    <w:p>
-      <w:r>
-        <w:t xml:space="preserve">Das Schnittstellenmodul zu den Quellsystemen ist zentraler Baustein für diese Middleware-Applikation. Hierbei sollte </w:t>
-      </w:r>
-      <w:r>
-        <w:t>beachtet werden, dass so ein zentrales Modul so performant wie möglich gestaltet werden soll.</w:t>
-      </w:r>
-    </w:p>
-    <w:p>
-      <w:r>
-        <w:t>Das</w:t>
-      </w:r>
-      <w:r>
-        <w:t xml:space="preserve"> Pattern </w:t>
-      </w:r>
-      <w:r>
-        <w:t xml:space="preserve">Master/Slave </w:t>
-      </w:r>
-      <w:r>
-        <w:t>dient der Verfügbarkeit</w:t>
-      </w:r>
-      <w:r>
-        <w:t xml:space="preserve"> / Hoch-Verfügbarkeit. Anstatt sequenzielle Abfragen abzuarbeiten </w:t>
-      </w:r>
-      <w:r>
-        <w:t xml:space="preserve">werden die Abfragen pro Quelle parallel </w:t>
-      </w:r>
-      <w:r>
-        <w:t xml:space="preserve">pro Datenquelle (=1 Slave pro Datenquelle) </w:t>
-      </w:r>
-      <w:r>
-        <w:t>ausgeführt</w:t>
-      </w:r>
-      <w:r>
-        <w:t xml:space="preserve"> (</w:t>
-      </w:r>
-      <w:proofErr w:type="spellStart"/>
-      <w:r>
-        <w:t>bridged</w:t>
-      </w:r>
-      <w:proofErr w:type="spellEnd"/>
-      <w:r>
-        <w:t>)</w:t>
+    </w:p>
+    <w:p>
+      <w:r>
+        <w:t>Annahme dabei ist, dass die Anfragen gut verteilt auf die Datenquellen kommen, um wirklich einen Performance-Gewinn durch das Pattern zu erreichen.</w:t>
+      </w:r>
+    </w:p>
+    <w:p>
+      <w:r>
+        <w:t xml:space="preserve">Alternativ wäre es möglich einen Load-Balancer zu verwenden, jedoch kann bei dedizierten Verbindungen jede Verbindung zum Quellsystem effektiver genutzt werden (keine Zeitverluste </w:t>
+      </w:r>
+      <w:r>
+        <w:t>durch connection-establishing)</w:t>
       </w:r>
       <w:r>
         <w:t>.</w:t>
       </w:r>
+    </w:p>
+    <w:p>
+      <w:pPr>
+        <w:pStyle w:val="Heading2"/>
+      </w:pPr>
+      <w:r>
+        <w:t>Entscheidung 2 – Pipes and Filters</w:t>
+      </w:r>
+    </w:p>
+    <w:p>
+      <w:r>
+        <w:t>Bedienbarkeit, Unabhängigkeit und Erweiterbarkeit sind Argumente, die alle in eine Richtung schlagen: keiner weiß was morgen ist. Es geht um die Möglichkeit schnell und flexibel auf verschiedenste, sinnvolle Endgeräte eine akkurate und gut bedienbare Lösung zu schaffen. So gilt aktuell noch Android Wear (</w:t>
+      </w:r>
+      <w:r>
+        <w:t xml:space="preserve">bspw. </w:t>
+      </w:r>
+      <w:r>
+        <w:t xml:space="preserve">Uhren mit Android-Betriebssystem, die mit dem Handy gekoppelt Nachrichten anzeigen können und über Audio-Interface einfache Dienste wie Mail und SMS schreiben übernehmen können) als absolutes Entwickler-Hacker-Spielzeug. Es ist jedoch durchaus möglich, dass sich diese Technologie in den nächsten 3-5 Jahren im Endkundensegment etabliert und durchgesetzt haben wird. Es ist in der Lösung somit angestrebt, dass auch für solche „esoterischen“ Geräte als auch noch nicht berücksichtigbare Softwarelösungen </w:t>
+      </w:r>
+      <w:r>
+        <w:t>berücksichtigt werden und die Lösung leicht erweiterbar ist, um diesen kommenden Herausforderungen stand zu halten</w:t>
+      </w:r>
+      <w:r>
+        <w:t xml:space="preserve">. </w:t>
+      </w:r>
+    </w:p>
+    <w:p>
+      <w:r>
+        <w:t xml:space="preserve">Annahme hierbei ist, dass das Internet als solches mit dem Konzept von Webseiten und einem Browser sich zwar weiter-entwickeln wird, jedoch nicht komplett als Technologie wie wir sie jetzt kennen abgelöst wird. Anzubindende Endgeräte haben entweder eine Kommunikationsschnittstelle, die Daten in einem definierten Format zu erhalten haben (Bspw. </w:t>
+      </w:r>
+      <w:r>
+        <w:t>REST-Service mit XML-Daten</w:t>
+      </w:r>
+      <w:r>
+        <w:t xml:space="preserve"> für eine i-Phone App) oder einen Browser installiert haben, auf den eine Webseite optimiert auf das Endgerät (Bspw. Webseite am Surface-Tablet sieht anders aus als auf dem Linux-Desktop-System) angezeigt wird.</w:t>
+      </w:r>
+    </w:p>
+    <w:p>
+      <w:r>
+        <w:t>Pipes and Filters</w:t>
+      </w:r>
       <w:r>
         <w:t xml:space="preserve"> </w:t>
       </w:r>
-    </w:p>
-    <w:p>
-      <w:r>
-        <w:t>Annahme dabei ist, dass die Anfragen gut verteilt auf die Datenquellen kommen, um wirklich einen Performance-Gewinn durch das Pattern zu erreichen.</w:t>
-      </w:r>
-    </w:p>
-    <w:p>
-      <w:r>
-        <w:t>Alternativ wäre es möglich einen Load-</w:t>
-      </w:r>
-      <w:proofErr w:type="spellStart"/>
-      <w:r>
-        <w:t>Balancer</w:t>
-      </w:r>
-      <w:proofErr w:type="spellEnd"/>
-      <w:r>
-        <w:t xml:space="preserve"> zu verwenden, jedoch kann bei dedizierten Verbindungen jede Verbindung zum Quellsystem effektiver genutzt werden (keine Zeitverluste </w:t>
-      </w:r>
-      <w:r>
-        <w:t xml:space="preserve">durch </w:t>
-      </w:r>
-      <w:proofErr w:type="spellStart"/>
-      <w:r>
-        <w:t>connection-establishing</w:t>
-      </w:r>
-      <w:proofErr w:type="spellEnd"/>
-      <w:r>
-        <w:t>)</w:t>
-      </w:r>
-      <w:r>
-        <w:t>.</w:t>
-      </w:r>
-    </w:p>
-    <w:p>
-      <w:pPr>
-        <w:pStyle w:val="Heading2"/>
-      </w:pPr>
-      <w:r>
-        <w:t xml:space="preserve">Entscheidung 2 – Pipes </w:t>
-      </w:r>
-      <w:proofErr w:type="spellStart"/>
-      <w:r>
-        <w:t>and</w:t>
-      </w:r>
-      <w:proofErr w:type="spellEnd"/>
-      <w:r>
-        <w:t xml:space="preserve"> Filters</w:t>
-      </w:r>
-    </w:p>
-    <w:p>
-      <w:r>
-        <w:t xml:space="preserve">Bedienbarkeit, Unabhängigkeit und Erweiterbarkeit sind Argumente, die alle in eine Richtung schlagen: keiner weiß was morgen ist. Es geht um die Möglichkeit schnell und flexibel auf verschiedenste, sinnvolle Endgeräte eine akkurate und gut bedienbare Lösung zu schaffen. So gilt aktuell noch Android </w:t>
-      </w:r>
-      <w:proofErr w:type="spellStart"/>
-      <w:r>
-        <w:t>Wear</w:t>
-      </w:r>
-      <w:proofErr w:type="spellEnd"/>
-      <w:r>
-        <w:t xml:space="preserve"> (</w:t>
-      </w:r>
-      <w:r>
-        <w:t xml:space="preserve">bspw. </w:t>
-      </w:r>
-      <w:r>
-        <w:t xml:space="preserve">Uhren mit Android-Betriebssystem, die mit dem Handy gekoppelt Nachrichten anzeigen können und über Audio-Interface einfache Dienste wie Mail und SMS schreiben übernehmen können) als absolutes Entwickler-Hacker-Spielzeug. Es ist jedoch durchaus möglich, dass sich diese Technologie in den nächsten 3-5 Jahren im Endkundensegment etabliert und durchgesetzt haben wird. Es ist in der Lösung somit angestrebt, dass auch für solche „esoterischen“ Geräte als auch noch nicht </w:t>
-      </w:r>
-      <w:proofErr w:type="spellStart"/>
-      <w:r>
-        <w:t>berücksichtigbare</w:t>
-      </w:r>
-      <w:proofErr w:type="spellEnd"/>
-      <w:r>
-        <w:t xml:space="preserve"> Softwarelösungen </w:t>
-      </w:r>
-      <w:r>
-        <w:t xml:space="preserve">berücksichtigt werden und die Lösung leicht erweiterbar ist, um diesen kommenden Herausforderungen </w:t>
-      </w:r>
-      <w:proofErr w:type="spellStart"/>
-      <w:r>
-        <w:t>stand</w:t>
-      </w:r>
-      <w:proofErr w:type="spellEnd"/>
-      <w:r>
-        <w:t xml:space="preserve"> zu halten</w:t>
-      </w:r>
-      <w:r>
-        <w:t xml:space="preserve">. </w:t>
-      </w:r>
-    </w:p>
-    <w:p>
-      <w:r>
-        <w:t xml:space="preserve">Annahme hierbei ist, dass das Internet als solches mit dem Konzept von Webseiten und einem Browser sich zwar weiter-entwickeln wird, jedoch nicht komplett als Technologie wie wir sie jetzt kennen abgelöst wird. Anzubindende Endgeräte haben entweder eine Kommunikationsschnittstelle, die Daten in einem definierten Format zu erhalten haben (Bspw. </w:t>
-      </w:r>
-      <w:r>
-        <w:t>REST-Service mit XML-Daten</w:t>
-      </w:r>
-      <w:r>
-        <w:t xml:space="preserve"> für eine i-Phone App) oder einen Browser installiert haben, auf den eine Webseite optimiert auf das Endgerät (Bspw. Webseite am Surface-Tablet sieht anders aus als auf dem Linux-Desktop-System) angezeigt wird.</w:t>
-      </w:r>
-    </w:p>
-    <w:p>
-      <w:r>
-        <w:t xml:space="preserve">Pipes </w:t>
-      </w:r>
-      <w:proofErr w:type="spellStart"/>
-      <w:r>
-        <w:t>and</w:t>
-      </w:r>
-      <w:proofErr w:type="spellEnd"/>
-      <w:r>
-        <w:t xml:space="preserve"> Filters</w:t>
-      </w:r>
-      <w:r>
-        <w:t xml:space="preserve"> </w:t>
-      </w:r>
       <w:r>
         <w:t>bieten</w:t>
       </w:r>
@@ -16544,15 +15474,7 @@
         <w:t xml:space="preserve"> hierbei die gewünschten Möglichkeiten. Beispielsweise können verschiedene Informationen je nach Authentifizierung durch einen Filter entfernt werden oder aus verschiedenen Renderings (Ausgabeformaten) optimiert für das Endgerät gewählt werden. Bilder können für kleine Geräte heruntergerechnet und im Filter</w:t>
       </w:r>
       <w:r>
-        <w:t xml:space="preserve">element (als Mini-Baustein) </w:t>
-      </w:r>
-      <w:proofErr w:type="spellStart"/>
-      <w:r>
-        <w:t>ge</w:t>
-      </w:r>
-      <w:proofErr w:type="spellEnd"/>
-      <w:r>
-        <w:t>-c</w:t>
+        <w:t>element (als Mini-Baustein) ge-c</w:t>
       </w:r>
       <w:r>
         <w:t>ach</w:t>
@@ -16593,11 +15515,9 @@
         <w:pStyle w:val="Heading2"/>
       </w:pPr>
       <w:bookmarkStart w:id="112" w:name="_Toc188159271"/>
-      <w:proofErr w:type="spellStart"/>
       <w:r>
         <w:t>Qualit</w:t>
       </w:r>
-      <w:proofErr w:type="spellEnd"/>
       <w:r>
         <w:rPr>
           <w:noProof/>
@@ -16640,12 +15560,10 @@
           </wp:inline>
         </w:drawing>
       </w:r>
-      <w:proofErr w:type="spellStart"/>
       <w:r>
         <w:t>ätsbaum</w:t>
       </w:r>
       <w:bookmarkEnd w:id="112"/>
-      <w:proofErr w:type="spellEnd"/>
     </w:p>
     <w:p>
       <w:pPr>
@@ -16836,7 +15754,6 @@
                 <w:sz w:val="20"/>
               </w:rPr>
             </w:pPr>
-            <w:proofErr w:type="spellStart"/>
             <w:r>
               <w:rPr>
                 <w:rFonts w:cs="Arial"/>
@@ -16844,7 +15761,6 @@
               </w:rPr>
               <w:t>Nr</w:t>
             </w:r>
-            <w:proofErr w:type="spellEnd"/>
           </w:p>
         </w:tc>
         <w:tc>
@@ -16914,23 +15830,7 @@
                 <w:rFonts w:cs="Arial"/>
                 <w:sz w:val="20"/>
               </w:rPr>
-              <w:t xml:space="preserve">Ein Interessierter mit Grundkenntnissen in UML möchte einen Einstieg in die Architektur von </w:t>
-            </w:r>
-            <w:proofErr w:type="spellStart"/>
-            <w:r>
-              <w:rPr>
-                <w:rFonts w:cs="Arial"/>
-                <w:sz w:val="20"/>
-              </w:rPr>
-              <w:t>MedDevMM</w:t>
-            </w:r>
-            <w:proofErr w:type="spellEnd"/>
-            <w:r>
-              <w:rPr>
-                <w:rFonts w:cs="Arial"/>
-                <w:sz w:val="20"/>
-              </w:rPr>
-              <w:t xml:space="preserve"> finden.</w:t>
+              <w:t>Ein Interessierter mit Grundkenntnissen in UML möchte einen Einstieg in die Architektur von MedDevMM finden.</w:t>
             </w:r>
           </w:p>
           <w:p>
@@ -17266,27 +16166,7 @@
                 <w:szCs w:val="20"/>
                 <w:lang w:val="de-AT" w:eastAsia="en-US"/>
               </w:rPr>
-              <w:t xml:space="preserve">Der Anwender gibt seine </w:t>
-            </w:r>
-            <w:proofErr w:type="spellStart"/>
-            <w:r>
-              <w:rPr>
-                <w:rFonts w:cs="Arial"/>
-                <w:sz w:val="20"/>
-                <w:szCs w:val="20"/>
-                <w:lang w:val="de-AT" w:eastAsia="en-US"/>
-              </w:rPr>
-              <w:t>Logindaten</w:t>
-            </w:r>
-            <w:proofErr w:type="spellEnd"/>
-            <w:r>
-              <w:rPr>
-                <w:rFonts w:cs="Arial"/>
-                <w:sz w:val="20"/>
-                <w:szCs w:val="20"/>
-                <w:lang w:val="de-AT" w:eastAsia="en-US"/>
-              </w:rPr>
-              <w:t xml:space="preserve"> ein und drückt auf Login. Die Benutzerdaten werden vom </w:t>
+              <w:t xml:space="preserve">Der Anwender gibt seine Logindaten ein und drückt auf Login. Die Benutzerdaten werden vom </w:t>
             </w:r>
             <w:r>
               <w:rPr>
@@ -17377,7 +16257,6 @@
                 <w:sz w:val="20"/>
               </w:rPr>
             </w:pPr>
-            <w:proofErr w:type="spellStart"/>
             <w:r>
               <w:rPr>
                 <w:rFonts w:cs="Arial"/>
@@ -17385,7 +16264,6 @@
               </w:rPr>
               <w:t>Prio</w:t>
             </w:r>
-            <w:proofErr w:type="spellEnd"/>
           </w:p>
         </w:tc>
         <w:tc>
@@ -17985,7 +16863,7 @@
         <w:rStyle w:val="PageNumber"/>
         <w:noProof/>
       </w:rPr>
-      <w:t>4</w:t>
+      <w:t>3</w:t>
     </w:r>
     <w:r>
       <w:rPr>
@@ -18137,7 +17015,7 @@
         <w:rStyle w:val="PageNumber"/>
         <w:noProof/>
       </w:rPr>
-      <w:t>11</w:t>
+      <w:t>5</w:t>
     </w:r>
     <w:r>
       <w:rPr>
@@ -21501,7 +20379,7 @@
 </file>
 
 <file path=customXml/itemProps1.xml><?xml version="1.0" encoding="utf-8"?>
-<ds:datastoreItem xmlns:ds="http://schemas.openxmlformats.org/officeDocument/2006/customXml" ds:itemID="{6740C09A-78E5-493B-B97D-B195BB82EA4D}">
+<ds:datastoreItem xmlns:ds="http://schemas.openxmlformats.org/officeDocument/2006/customXml" ds:itemID="{2A110922-5C04-480E-8A4E-8B9F46102010}">
   <ds:schemaRefs>
     <ds:schemaRef ds:uri="http://schemas.openxmlformats.org/officeDocument/2006/bibliography"/>
   </ds:schemaRefs>

</xml_diff>